<commit_message>
Hien thuc chuong trinh
</commit_message>
<xml_diff>
--- a/Hien thuc chuong trinh/Cach chay chuong trinh.docx
+++ b/Hien thuc chuong trinh/Cach chay chuong trinh.docx
@@ -85,7 +85,15 @@
           <w:sz w:val="26"/>
           <w:szCs w:val="26"/>
         </w:rPr>
-        <w:t xml:space="preserve">Đầu tiên, chương trình sẽ vào trang </w:t>
+        <w:t xml:space="preserve">Đầu tiên, chương trình sẽ vào </w:t>
+      </w:r>
+      <w:r>
+        <w:rPr>
+          <w:rFonts w:asciiTheme="majorHAnsi" w:hAnsiTheme="majorHAnsi" w:cstheme="majorHAnsi"/>
+          <w:sz w:val="26"/>
+          <w:szCs w:val="26"/>
+        </w:rPr>
+        <w:t xml:space="preserve">màn hình giao diện </w:t>
       </w:r>
       <w:r>
         <w:rPr>
@@ -94,7 +102,7 @@
           <w:sz w:val="26"/>
           <w:szCs w:val="26"/>
         </w:rPr>
-        <w:t>welcome</w:t>
+        <w:t>giới thiệu</w:t>
       </w:r>
       <w:r>
         <w:rPr>
@@ -135,7 +143,23 @@
           <w:sz w:val="26"/>
           <w:szCs w:val="26"/>
         </w:rPr>
-        <w:t xml:space="preserve">. Trang này sẽ </w:t>
+        <w:t xml:space="preserve">. </w:t>
+      </w:r>
+      <w:r>
+        <w:rPr>
+          <w:rFonts w:asciiTheme="majorHAnsi" w:hAnsiTheme="majorHAnsi" w:cstheme="majorHAnsi"/>
+          <w:sz w:val="26"/>
+          <w:szCs w:val="26"/>
+        </w:rPr>
+        <w:t>Giao diện</w:t>
+      </w:r>
+      <w:r>
+        <w:rPr>
+          <w:rFonts w:asciiTheme="majorHAnsi" w:hAnsiTheme="majorHAnsi" w:cstheme="majorHAnsi"/>
+          <w:sz w:val="26"/>
+          <w:szCs w:val="26"/>
+        </w:rPr>
+        <w:t xml:space="preserve"> này sẽ </w:t>
       </w:r>
       <w:r>
         <w:rPr>
@@ -193,9 +217,9 @@
         </w:rPr>
         <w:drawing>
           <wp:inline distT="0" distB="0" distL="0" distR="0">
-            <wp:extent cx="5729354" cy="3827721"/>
-            <wp:effectExtent l="19050" t="0" r="4696" b="0"/>
-            <wp:docPr id="1" name="Picture 0" descr="project_welcome.png"/>
+            <wp:extent cx="5731510" cy="3222625"/>
+            <wp:effectExtent l="19050" t="0" r="2540" b="0"/>
+            <wp:docPr id="2" name="Picture 1" descr="project_welcome.png"/>
             <wp:cNvGraphicFramePr>
               <a:graphicFrameLocks xmlns:a="http://schemas.openxmlformats.org/drawingml/2006/main" noChangeAspect="1"/>
             </wp:cNvGraphicFramePr>
@@ -215,7 +239,7 @@
                   <pic:spPr>
                     <a:xfrm>
                       <a:off x="0" y="0"/>
-                      <a:ext cx="5731510" cy="3829161"/>
+                      <a:ext cx="5731510" cy="3222625"/>
                     </a:xfrm>
                     <a:prstGeom prst="rect">
                       <a:avLst/>
@@ -244,8 +268,170 @@
           <w:sz w:val="26"/>
           <w:szCs w:val="26"/>
         </w:rPr>
-        <w:t>Hình 1: welcome</w:t>
-      </w:r>
+        <w:t xml:space="preserve">Hình 1: </w:t>
+      </w:r>
+      <w:r>
+        <w:rPr>
+          <w:rFonts w:asciiTheme="majorHAnsi" w:hAnsiTheme="majorHAnsi" w:cstheme="majorHAnsi"/>
+          <w:sz w:val="26"/>
+          <w:szCs w:val="26"/>
+        </w:rPr>
+        <w:t>giới thiệu</w:t>
+      </w:r>
+    </w:p>
+    <w:p>
+      <w:pPr>
+        <w:pStyle w:val="ListParagraph"/>
+        <w:jc w:val="both"/>
+        <w:rPr>
+          <w:rFonts w:asciiTheme="majorHAnsi" w:hAnsiTheme="majorHAnsi" w:cstheme="majorHAnsi"/>
+          <w:sz w:val="26"/>
+          <w:szCs w:val="26"/>
+        </w:rPr>
+      </w:pPr>
+    </w:p>
+    <w:p>
+      <w:pPr>
+        <w:pStyle w:val="ListParagraph"/>
+        <w:jc w:val="both"/>
+        <w:rPr>
+          <w:rFonts w:asciiTheme="majorHAnsi" w:hAnsiTheme="majorHAnsi" w:cstheme="majorHAnsi"/>
+          <w:sz w:val="26"/>
+          <w:szCs w:val="26"/>
+        </w:rPr>
+      </w:pPr>
+    </w:p>
+    <w:p>
+      <w:pPr>
+        <w:pStyle w:val="ListParagraph"/>
+        <w:jc w:val="both"/>
+        <w:rPr>
+          <w:rFonts w:asciiTheme="majorHAnsi" w:hAnsiTheme="majorHAnsi" w:cstheme="majorHAnsi"/>
+          <w:sz w:val="26"/>
+          <w:szCs w:val="26"/>
+        </w:rPr>
+      </w:pPr>
+    </w:p>
+    <w:p>
+      <w:pPr>
+        <w:pStyle w:val="ListParagraph"/>
+        <w:jc w:val="both"/>
+        <w:rPr>
+          <w:rFonts w:asciiTheme="majorHAnsi" w:hAnsiTheme="majorHAnsi" w:cstheme="majorHAnsi"/>
+          <w:sz w:val="26"/>
+          <w:szCs w:val="26"/>
+        </w:rPr>
+      </w:pPr>
+    </w:p>
+    <w:p>
+      <w:pPr>
+        <w:pStyle w:val="ListParagraph"/>
+        <w:jc w:val="both"/>
+        <w:rPr>
+          <w:rFonts w:asciiTheme="majorHAnsi" w:hAnsiTheme="majorHAnsi" w:cstheme="majorHAnsi"/>
+          <w:sz w:val="26"/>
+          <w:szCs w:val="26"/>
+        </w:rPr>
+      </w:pPr>
+    </w:p>
+    <w:p>
+      <w:pPr>
+        <w:pStyle w:val="ListParagraph"/>
+        <w:jc w:val="both"/>
+        <w:rPr>
+          <w:rFonts w:asciiTheme="majorHAnsi" w:hAnsiTheme="majorHAnsi" w:cstheme="majorHAnsi"/>
+          <w:sz w:val="26"/>
+          <w:szCs w:val="26"/>
+        </w:rPr>
+      </w:pPr>
+    </w:p>
+    <w:p>
+      <w:pPr>
+        <w:pStyle w:val="ListParagraph"/>
+        <w:jc w:val="both"/>
+        <w:rPr>
+          <w:rFonts w:asciiTheme="majorHAnsi" w:hAnsiTheme="majorHAnsi" w:cstheme="majorHAnsi"/>
+          <w:sz w:val="26"/>
+          <w:szCs w:val="26"/>
+        </w:rPr>
+      </w:pPr>
+    </w:p>
+    <w:p>
+      <w:pPr>
+        <w:pStyle w:val="ListParagraph"/>
+        <w:jc w:val="both"/>
+        <w:rPr>
+          <w:rFonts w:asciiTheme="majorHAnsi" w:hAnsiTheme="majorHAnsi" w:cstheme="majorHAnsi"/>
+          <w:sz w:val="26"/>
+          <w:szCs w:val="26"/>
+        </w:rPr>
+      </w:pPr>
+    </w:p>
+    <w:p>
+      <w:pPr>
+        <w:pStyle w:val="ListParagraph"/>
+        <w:jc w:val="both"/>
+        <w:rPr>
+          <w:rFonts w:asciiTheme="majorHAnsi" w:hAnsiTheme="majorHAnsi" w:cstheme="majorHAnsi"/>
+          <w:sz w:val="26"/>
+          <w:szCs w:val="26"/>
+        </w:rPr>
+      </w:pPr>
+    </w:p>
+    <w:p>
+      <w:pPr>
+        <w:pStyle w:val="ListParagraph"/>
+        <w:jc w:val="both"/>
+        <w:rPr>
+          <w:rFonts w:asciiTheme="majorHAnsi" w:hAnsiTheme="majorHAnsi" w:cstheme="majorHAnsi"/>
+          <w:sz w:val="26"/>
+          <w:szCs w:val="26"/>
+        </w:rPr>
+      </w:pPr>
+    </w:p>
+    <w:p>
+      <w:pPr>
+        <w:pStyle w:val="ListParagraph"/>
+        <w:jc w:val="both"/>
+        <w:rPr>
+          <w:rFonts w:asciiTheme="majorHAnsi" w:hAnsiTheme="majorHAnsi" w:cstheme="majorHAnsi"/>
+          <w:sz w:val="26"/>
+          <w:szCs w:val="26"/>
+        </w:rPr>
+      </w:pPr>
+    </w:p>
+    <w:p>
+      <w:pPr>
+        <w:pStyle w:val="ListParagraph"/>
+        <w:jc w:val="both"/>
+        <w:rPr>
+          <w:rFonts w:asciiTheme="majorHAnsi" w:hAnsiTheme="majorHAnsi" w:cstheme="majorHAnsi"/>
+          <w:sz w:val="26"/>
+          <w:szCs w:val="26"/>
+        </w:rPr>
+      </w:pPr>
+    </w:p>
+    <w:p>
+      <w:pPr>
+        <w:pStyle w:val="ListParagraph"/>
+        <w:jc w:val="both"/>
+        <w:rPr>
+          <w:rFonts w:asciiTheme="majorHAnsi" w:hAnsiTheme="majorHAnsi" w:cstheme="majorHAnsi"/>
+          <w:sz w:val="26"/>
+          <w:szCs w:val="26"/>
+        </w:rPr>
+      </w:pPr>
+    </w:p>
+    <w:p>
+      <w:pPr>
+        <w:pStyle w:val="ListParagraph"/>
+        <w:jc w:val="both"/>
+        <w:rPr>
+          <w:rFonts w:asciiTheme="majorHAnsi" w:hAnsiTheme="majorHAnsi" w:cstheme="majorHAnsi"/>
+          <w:sz w:val="26"/>
+          <w:szCs w:val="26"/>
+        </w:rPr>
+      </w:pPr>
     </w:p>
     <w:p>
       <w:pPr>
@@ -289,6 +475,7 @@
           <w:sz w:val="26"/>
           <w:szCs w:val="26"/>
         </w:rPr>
+        <w:lastRenderedPageBreak/>
         <w:t xml:space="preserve">Khi ta nhấn vào nút </w:t>
       </w:r>
       <w:r>
@@ -307,7 +494,15 @@
           <w:sz w:val="26"/>
           <w:szCs w:val="26"/>
         </w:rPr>
-        <w:t>, nó sẽ sang trang</w:t>
+        <w:t xml:space="preserve">, nó sẽ sang </w:t>
+      </w:r>
+      <w:r>
+        <w:rPr>
+          <w:rFonts w:asciiTheme="majorHAnsi" w:hAnsiTheme="majorHAnsi" w:cstheme="majorHAnsi"/>
+          <w:sz w:val="26"/>
+          <w:szCs w:val="26"/>
+        </w:rPr>
+        <w:t>giao diện màn hình</w:t>
       </w:r>
       <w:r>
         <w:rPr>
@@ -316,15 +511,32 @@
           <w:sz w:val="26"/>
           <w:szCs w:val="26"/>
         </w:rPr>
-        <w:t xml:space="preserve"> searchOntology</w:t>
-      </w:r>
-      <w:r>
-        <w:rPr>
-          <w:rFonts w:asciiTheme="majorHAnsi" w:hAnsiTheme="majorHAnsi" w:cstheme="majorHAnsi"/>
-          <w:sz w:val="26"/>
-          <w:szCs w:val="26"/>
-        </w:rPr>
-        <w:t xml:space="preserve"> (hình 2)</w:t>
+        <w:t xml:space="preserve"> </w:t>
+      </w:r>
+      <w:r>
+        <w:rPr>
+          <w:rFonts w:asciiTheme="majorHAnsi" w:hAnsiTheme="majorHAnsi" w:cstheme="majorHAnsi"/>
+          <w:i/>
+          <w:sz w:val="26"/>
+          <w:szCs w:val="26"/>
+        </w:rPr>
+        <w:t>Nhập dữ liệu tìm kiếm</w:t>
+      </w:r>
+      <w:r>
+        <w:rPr>
+          <w:rFonts w:asciiTheme="majorHAnsi" w:hAnsiTheme="majorHAnsi" w:cstheme="majorHAnsi"/>
+          <w:sz w:val="26"/>
+          <w:szCs w:val="26"/>
+        </w:rPr>
+        <w:t xml:space="preserve"> </w:t>
+      </w:r>
+      <w:r>
+        <w:rPr>
+          <w:rFonts w:asciiTheme="majorHAnsi" w:hAnsiTheme="majorHAnsi" w:cstheme="majorHAnsi"/>
+          <w:sz w:val="26"/>
+          <w:szCs w:val="26"/>
+        </w:rPr>
+        <w:t>(hình 2)</w:t>
       </w:r>
       <w:r>
         <w:rPr>
@@ -340,7 +552,15 @@
           <w:sz w:val="26"/>
           <w:szCs w:val="26"/>
         </w:rPr>
-        <w:t>Trang này được chia làm ba cột chính: cột</w:t>
+        <w:t>Giao diện</w:t>
+      </w:r>
+      <w:r>
+        <w:rPr>
+          <w:rFonts w:asciiTheme="majorHAnsi" w:hAnsiTheme="majorHAnsi" w:cstheme="majorHAnsi"/>
+          <w:sz w:val="26"/>
+          <w:szCs w:val="26"/>
+        </w:rPr>
+        <w:t xml:space="preserve"> này được chia làm ba cột chính: cột</w:t>
       </w:r>
       <w:r>
         <w:rPr>
@@ -664,12 +884,11 @@
           <w:szCs w:val="26"/>
           <w:lang w:eastAsia="vi-VN"/>
         </w:rPr>
-        <w:lastRenderedPageBreak/>
         <w:drawing>
           <wp:inline distT="0" distB="0" distL="0" distR="0">
             <wp:extent cx="5731510" cy="3222625"/>
             <wp:effectExtent l="19050" t="0" r="2540" b="0"/>
-            <wp:docPr id="8" name="Picture 7" descr="project_search.png"/>
+            <wp:docPr id="1" name="Picture 0" descr="project_search.png"/>
             <wp:cNvGraphicFramePr>
               <a:graphicFrameLocks xmlns:a="http://schemas.openxmlformats.org/drawingml/2006/main" noChangeAspect="1"/>
             </wp:cNvGraphicFramePr>
@@ -726,265 +945,118 @@
           <w:sz w:val="26"/>
           <w:szCs w:val="26"/>
         </w:rPr>
-        <w:t>: searchOntology</w:t>
-      </w:r>
-    </w:p>
-    <w:p>
-      <w:pPr>
-        <w:pStyle w:val="ListParagraph"/>
-        <w:jc w:val="both"/>
-        <w:rPr>
-          <w:rFonts w:asciiTheme="majorHAnsi" w:hAnsiTheme="majorHAnsi" w:cstheme="majorHAnsi"/>
-          <w:sz w:val="26"/>
-          <w:szCs w:val="26"/>
-        </w:rPr>
-      </w:pPr>
-    </w:p>
-    <w:p>
-      <w:pPr>
-        <w:pStyle w:val="ListParagraph"/>
-        <w:jc w:val="both"/>
-        <w:rPr>
-          <w:rFonts w:asciiTheme="majorHAnsi" w:hAnsiTheme="majorHAnsi" w:cstheme="majorHAnsi"/>
-          <w:sz w:val="26"/>
-          <w:szCs w:val="26"/>
-        </w:rPr>
-      </w:pPr>
-    </w:p>
-    <w:p>
-      <w:pPr>
-        <w:pStyle w:val="ListParagraph"/>
-        <w:jc w:val="both"/>
-        <w:rPr>
-          <w:rFonts w:asciiTheme="majorHAnsi" w:hAnsiTheme="majorHAnsi" w:cstheme="majorHAnsi"/>
-          <w:sz w:val="26"/>
-          <w:szCs w:val="26"/>
-        </w:rPr>
-      </w:pPr>
-    </w:p>
-    <w:p>
-      <w:pPr>
-        <w:pStyle w:val="ListParagraph"/>
-        <w:jc w:val="both"/>
-        <w:rPr>
-          <w:rFonts w:asciiTheme="majorHAnsi" w:hAnsiTheme="majorHAnsi" w:cstheme="majorHAnsi"/>
-          <w:sz w:val="26"/>
-          <w:szCs w:val="26"/>
-        </w:rPr>
-      </w:pPr>
-    </w:p>
-    <w:p>
-      <w:pPr>
-        <w:pStyle w:val="ListParagraph"/>
-        <w:jc w:val="both"/>
-        <w:rPr>
-          <w:rFonts w:asciiTheme="majorHAnsi" w:hAnsiTheme="majorHAnsi" w:cstheme="majorHAnsi"/>
-          <w:sz w:val="26"/>
-          <w:szCs w:val="26"/>
-        </w:rPr>
-      </w:pPr>
-    </w:p>
-    <w:p>
-      <w:pPr>
-        <w:pStyle w:val="ListParagraph"/>
-        <w:jc w:val="both"/>
-        <w:rPr>
-          <w:rFonts w:asciiTheme="majorHAnsi" w:hAnsiTheme="majorHAnsi" w:cstheme="majorHAnsi"/>
-          <w:sz w:val="26"/>
-          <w:szCs w:val="26"/>
-        </w:rPr>
-      </w:pPr>
-    </w:p>
-    <w:p>
-      <w:pPr>
-        <w:pStyle w:val="ListParagraph"/>
-        <w:jc w:val="both"/>
-        <w:rPr>
-          <w:rFonts w:asciiTheme="majorHAnsi" w:hAnsiTheme="majorHAnsi" w:cstheme="majorHAnsi"/>
-          <w:sz w:val="26"/>
-          <w:szCs w:val="26"/>
-        </w:rPr>
-      </w:pPr>
-    </w:p>
-    <w:p>
-      <w:pPr>
-        <w:pStyle w:val="ListParagraph"/>
-        <w:jc w:val="both"/>
-        <w:rPr>
-          <w:rFonts w:asciiTheme="majorHAnsi" w:hAnsiTheme="majorHAnsi" w:cstheme="majorHAnsi"/>
-          <w:sz w:val="26"/>
-          <w:szCs w:val="26"/>
-        </w:rPr>
-      </w:pPr>
-    </w:p>
-    <w:p>
-      <w:pPr>
-        <w:pStyle w:val="ListParagraph"/>
-        <w:jc w:val="both"/>
-        <w:rPr>
-          <w:rFonts w:asciiTheme="majorHAnsi" w:hAnsiTheme="majorHAnsi" w:cstheme="majorHAnsi"/>
-          <w:sz w:val="26"/>
-          <w:szCs w:val="26"/>
-        </w:rPr>
-      </w:pPr>
-    </w:p>
-    <w:p>
-      <w:pPr>
-        <w:pStyle w:val="ListParagraph"/>
-        <w:jc w:val="both"/>
-        <w:rPr>
-          <w:rFonts w:asciiTheme="majorHAnsi" w:hAnsiTheme="majorHAnsi" w:cstheme="majorHAnsi"/>
-          <w:sz w:val="26"/>
-          <w:szCs w:val="26"/>
-        </w:rPr>
-      </w:pPr>
-    </w:p>
-    <w:p>
-      <w:pPr>
-        <w:pStyle w:val="ListParagraph"/>
-        <w:jc w:val="both"/>
-        <w:rPr>
-          <w:rFonts w:asciiTheme="majorHAnsi" w:hAnsiTheme="majorHAnsi" w:cstheme="majorHAnsi"/>
-          <w:sz w:val="26"/>
-          <w:szCs w:val="26"/>
-        </w:rPr>
-      </w:pPr>
-    </w:p>
-    <w:p>
-      <w:pPr>
-        <w:pStyle w:val="ListParagraph"/>
-        <w:jc w:val="both"/>
-        <w:rPr>
-          <w:rFonts w:asciiTheme="majorHAnsi" w:hAnsiTheme="majorHAnsi" w:cstheme="majorHAnsi"/>
-          <w:sz w:val="26"/>
-          <w:szCs w:val="26"/>
-        </w:rPr>
-      </w:pPr>
-    </w:p>
-    <w:p>
-      <w:pPr>
-        <w:pStyle w:val="ListParagraph"/>
-        <w:jc w:val="both"/>
-        <w:rPr>
-          <w:rFonts w:asciiTheme="majorHAnsi" w:hAnsiTheme="majorHAnsi" w:cstheme="majorHAnsi"/>
-          <w:sz w:val="26"/>
-          <w:szCs w:val="26"/>
-        </w:rPr>
-      </w:pPr>
-    </w:p>
-    <w:p>
-      <w:pPr>
-        <w:pStyle w:val="ListParagraph"/>
-        <w:jc w:val="both"/>
-        <w:rPr>
-          <w:rFonts w:asciiTheme="majorHAnsi" w:hAnsiTheme="majorHAnsi" w:cstheme="majorHAnsi"/>
-          <w:sz w:val="26"/>
-          <w:szCs w:val="26"/>
-        </w:rPr>
-      </w:pPr>
-    </w:p>
-    <w:p>
-      <w:pPr>
-        <w:pStyle w:val="ListParagraph"/>
-        <w:jc w:val="both"/>
-        <w:rPr>
-          <w:rFonts w:asciiTheme="majorHAnsi" w:hAnsiTheme="majorHAnsi" w:cstheme="majorHAnsi"/>
-          <w:sz w:val="26"/>
-          <w:szCs w:val="26"/>
-        </w:rPr>
-      </w:pPr>
-    </w:p>
-    <w:p>
-      <w:pPr>
-        <w:pStyle w:val="ListParagraph"/>
-        <w:jc w:val="both"/>
-        <w:rPr>
-          <w:rFonts w:asciiTheme="majorHAnsi" w:hAnsiTheme="majorHAnsi" w:cstheme="majorHAnsi"/>
-          <w:sz w:val="26"/>
-          <w:szCs w:val="26"/>
-        </w:rPr>
-      </w:pPr>
-    </w:p>
-    <w:p>
-      <w:pPr>
-        <w:pStyle w:val="ListParagraph"/>
-        <w:jc w:val="both"/>
-        <w:rPr>
-          <w:rFonts w:asciiTheme="majorHAnsi" w:hAnsiTheme="majorHAnsi" w:cstheme="majorHAnsi"/>
-          <w:sz w:val="26"/>
-          <w:szCs w:val="26"/>
-        </w:rPr>
-      </w:pPr>
-    </w:p>
-    <w:p>
-      <w:pPr>
-        <w:pStyle w:val="ListParagraph"/>
-        <w:jc w:val="both"/>
-        <w:rPr>
-          <w:rFonts w:asciiTheme="majorHAnsi" w:hAnsiTheme="majorHAnsi" w:cstheme="majorHAnsi"/>
-          <w:sz w:val="26"/>
-          <w:szCs w:val="26"/>
-        </w:rPr>
-      </w:pPr>
-    </w:p>
-    <w:p>
-      <w:pPr>
-        <w:pStyle w:val="ListParagraph"/>
-        <w:jc w:val="both"/>
-        <w:rPr>
-          <w:rFonts w:asciiTheme="majorHAnsi" w:hAnsiTheme="majorHAnsi" w:cstheme="majorHAnsi"/>
-          <w:sz w:val="26"/>
-          <w:szCs w:val="26"/>
-        </w:rPr>
-      </w:pPr>
-    </w:p>
-    <w:p>
-      <w:pPr>
-        <w:pStyle w:val="ListParagraph"/>
-        <w:jc w:val="both"/>
-        <w:rPr>
-          <w:rFonts w:asciiTheme="majorHAnsi" w:hAnsiTheme="majorHAnsi" w:cstheme="majorHAnsi"/>
-          <w:sz w:val="26"/>
-          <w:szCs w:val="26"/>
-        </w:rPr>
-      </w:pPr>
-    </w:p>
-    <w:p>
-      <w:pPr>
-        <w:pStyle w:val="ListParagraph"/>
-        <w:jc w:val="both"/>
-        <w:rPr>
-          <w:rFonts w:asciiTheme="majorHAnsi" w:hAnsiTheme="majorHAnsi" w:cstheme="majorHAnsi"/>
-          <w:sz w:val="26"/>
-          <w:szCs w:val="26"/>
-        </w:rPr>
-      </w:pPr>
-    </w:p>
-    <w:p>
-      <w:pPr>
-        <w:pStyle w:val="ListParagraph"/>
-        <w:jc w:val="both"/>
-        <w:rPr>
-          <w:rFonts w:asciiTheme="majorHAnsi" w:hAnsiTheme="majorHAnsi" w:cstheme="majorHAnsi"/>
-          <w:sz w:val="26"/>
-          <w:szCs w:val="26"/>
-        </w:rPr>
-      </w:pPr>
-    </w:p>
-    <w:p>
-      <w:pPr>
-        <w:pStyle w:val="ListParagraph"/>
-        <w:jc w:val="both"/>
-        <w:rPr>
-          <w:rFonts w:asciiTheme="majorHAnsi" w:hAnsiTheme="majorHAnsi" w:cstheme="majorHAnsi"/>
-          <w:sz w:val="26"/>
-          <w:szCs w:val="26"/>
-        </w:rPr>
-      </w:pPr>
-    </w:p>
-    <w:p>
-      <w:pPr>
-        <w:pStyle w:val="ListParagraph"/>
+        <w:t xml:space="preserve">: </w:t>
+      </w:r>
+      <w:r>
+        <w:rPr>
+          <w:rFonts w:asciiTheme="majorHAnsi" w:hAnsiTheme="majorHAnsi" w:cstheme="majorHAnsi"/>
+          <w:sz w:val="26"/>
+          <w:szCs w:val="26"/>
+        </w:rPr>
+        <w:t>Nhập dữ liệu tìm kiếm</w:t>
+      </w:r>
+    </w:p>
+    <w:p>
+      <w:pPr>
+        <w:pStyle w:val="ListParagraph"/>
+        <w:jc w:val="both"/>
+        <w:rPr>
+          <w:rFonts w:asciiTheme="majorHAnsi" w:hAnsiTheme="majorHAnsi" w:cstheme="majorHAnsi"/>
+          <w:sz w:val="26"/>
+          <w:szCs w:val="26"/>
+        </w:rPr>
+      </w:pPr>
+    </w:p>
+    <w:p>
+      <w:pPr>
+        <w:pStyle w:val="ListParagraph"/>
+        <w:jc w:val="both"/>
+        <w:rPr>
+          <w:rFonts w:asciiTheme="majorHAnsi" w:hAnsiTheme="majorHAnsi" w:cstheme="majorHAnsi"/>
+          <w:sz w:val="26"/>
+          <w:szCs w:val="26"/>
+        </w:rPr>
+      </w:pPr>
+    </w:p>
+    <w:p>
+      <w:pPr>
+        <w:pStyle w:val="ListParagraph"/>
+        <w:jc w:val="both"/>
+        <w:rPr>
+          <w:rFonts w:asciiTheme="majorHAnsi" w:hAnsiTheme="majorHAnsi" w:cstheme="majorHAnsi"/>
+          <w:sz w:val="26"/>
+          <w:szCs w:val="26"/>
+        </w:rPr>
+      </w:pPr>
+    </w:p>
+    <w:p>
+      <w:pPr>
+        <w:pStyle w:val="ListParagraph"/>
+        <w:jc w:val="both"/>
+        <w:rPr>
+          <w:rFonts w:asciiTheme="majorHAnsi" w:hAnsiTheme="majorHAnsi" w:cstheme="majorHAnsi"/>
+          <w:sz w:val="26"/>
+          <w:szCs w:val="26"/>
+        </w:rPr>
+      </w:pPr>
+    </w:p>
+    <w:p>
+      <w:pPr>
+        <w:pStyle w:val="ListParagraph"/>
+        <w:jc w:val="both"/>
+        <w:rPr>
+          <w:rFonts w:asciiTheme="majorHAnsi" w:hAnsiTheme="majorHAnsi" w:cstheme="majorHAnsi"/>
+          <w:sz w:val="26"/>
+          <w:szCs w:val="26"/>
+        </w:rPr>
+      </w:pPr>
+    </w:p>
+    <w:p>
+      <w:pPr>
+        <w:pStyle w:val="ListParagraph"/>
+        <w:jc w:val="both"/>
+        <w:rPr>
+          <w:rFonts w:asciiTheme="majorHAnsi" w:hAnsiTheme="majorHAnsi" w:cstheme="majorHAnsi"/>
+          <w:sz w:val="26"/>
+          <w:szCs w:val="26"/>
+        </w:rPr>
+      </w:pPr>
+    </w:p>
+    <w:p>
+      <w:pPr>
+        <w:pStyle w:val="ListParagraph"/>
+        <w:jc w:val="both"/>
+        <w:rPr>
+          <w:rFonts w:asciiTheme="majorHAnsi" w:hAnsiTheme="majorHAnsi" w:cstheme="majorHAnsi"/>
+          <w:sz w:val="26"/>
+          <w:szCs w:val="26"/>
+        </w:rPr>
+      </w:pPr>
+    </w:p>
+    <w:p>
+      <w:pPr>
+        <w:pStyle w:val="ListParagraph"/>
+        <w:jc w:val="both"/>
+        <w:rPr>
+          <w:rFonts w:asciiTheme="majorHAnsi" w:hAnsiTheme="majorHAnsi" w:cstheme="majorHAnsi"/>
+          <w:sz w:val="26"/>
+          <w:szCs w:val="26"/>
+        </w:rPr>
+      </w:pPr>
+    </w:p>
+    <w:p>
+      <w:pPr>
+        <w:pStyle w:val="ListParagraph"/>
+        <w:jc w:val="both"/>
+        <w:rPr>
+          <w:rFonts w:asciiTheme="majorHAnsi" w:hAnsiTheme="majorHAnsi" w:cstheme="majorHAnsi"/>
+          <w:sz w:val="26"/>
+          <w:szCs w:val="26"/>
+        </w:rPr>
+      </w:pPr>
+    </w:p>
+    <w:p>
+      <w:pPr>
         <w:jc w:val="both"/>
         <w:rPr>
           <w:rFonts w:asciiTheme="majorHAnsi" w:hAnsiTheme="majorHAnsi" w:cstheme="majorHAnsi"/>
@@ -1014,7 +1086,23 @@
           <w:szCs w:val="26"/>
         </w:rPr>
         <w:lastRenderedPageBreak/>
-        <w:t xml:space="preserve">Chương trình bây giờ sẽ ở trang </w:t>
+        <w:t xml:space="preserve">Chương trình bây giờ sẽ ở </w:t>
+      </w:r>
+      <w:r>
+        <w:rPr>
+          <w:rFonts w:asciiTheme="majorHAnsi" w:hAnsiTheme="majorHAnsi" w:cstheme="majorHAnsi"/>
+          <w:sz w:val="26"/>
+          <w:szCs w:val="26"/>
+        </w:rPr>
+        <w:t>giao diện màn hình</w:t>
+      </w:r>
+      <w:r>
+        <w:rPr>
+          <w:rFonts w:asciiTheme="majorHAnsi" w:hAnsiTheme="majorHAnsi" w:cstheme="majorHAnsi"/>
+          <w:sz w:val="26"/>
+          <w:szCs w:val="26"/>
+        </w:rPr>
+        <w:t xml:space="preserve"> </w:t>
       </w:r>
       <w:r>
         <w:rPr>
@@ -1023,12 +1111,11 @@
           <w:sz w:val="26"/>
           <w:szCs w:val="26"/>
         </w:rPr>
-        <w:t>displayLinks</w:t>
-      </w:r>
-      <w:r>
-        <w:rPr>
-          <w:rFonts w:asciiTheme="majorHAnsi" w:hAnsiTheme="majorHAnsi" w:cstheme="majorHAnsi"/>
-          <w:i/>
+        <w:t>Danh sách các links</w:t>
+      </w:r>
+      <w:r>
+        <w:rPr>
+          <w:rFonts w:asciiTheme="majorHAnsi" w:hAnsiTheme="majorHAnsi" w:cstheme="majorHAnsi"/>
           <w:sz w:val="26"/>
           <w:szCs w:val="26"/>
         </w:rPr>
@@ -1072,15 +1159,47 @@
           <w:sz w:val="26"/>
           <w:szCs w:val="26"/>
         </w:rPr>
-        <w:t xml:space="preserve"> Trang này</w:t>
-      </w:r>
-      <w:r>
-        <w:rPr>
-          <w:rFonts w:asciiTheme="majorHAnsi" w:hAnsiTheme="majorHAnsi" w:cstheme="majorHAnsi"/>
-          <w:sz w:val="26"/>
-          <w:szCs w:val="26"/>
-        </w:rPr>
-        <w:t xml:space="preserve"> chia làm hai phần. Trang bên phải</w:t>
+        <w:t xml:space="preserve"> </w:t>
+      </w:r>
+      <w:r>
+        <w:rPr>
+          <w:rFonts w:asciiTheme="majorHAnsi" w:hAnsiTheme="majorHAnsi" w:cstheme="majorHAnsi"/>
+          <w:sz w:val="26"/>
+          <w:szCs w:val="26"/>
+        </w:rPr>
+        <w:t>Giao diện</w:t>
+      </w:r>
+      <w:r>
+        <w:rPr>
+          <w:rFonts w:asciiTheme="majorHAnsi" w:hAnsiTheme="majorHAnsi" w:cstheme="majorHAnsi"/>
+          <w:sz w:val="26"/>
+          <w:szCs w:val="26"/>
+        </w:rPr>
+        <w:t xml:space="preserve"> này</w:t>
+      </w:r>
+      <w:r>
+        <w:rPr>
+          <w:rFonts w:asciiTheme="majorHAnsi" w:hAnsiTheme="majorHAnsi" w:cstheme="majorHAnsi"/>
+          <w:sz w:val="26"/>
+          <w:szCs w:val="26"/>
+        </w:rPr>
+        <w:t xml:space="preserve"> chia làm hai phần. </w:t>
+      </w:r>
+      <w:r>
+        <w:rPr>
+          <w:rFonts w:asciiTheme="majorHAnsi" w:hAnsiTheme="majorHAnsi" w:cstheme="majorHAnsi"/>
+          <w:sz w:val="26"/>
+          <w:szCs w:val="26"/>
+        </w:rPr>
+        <w:t>Giao diện</w:t>
+      </w:r>
+      <w:r>
+        <w:rPr>
+          <w:rFonts w:asciiTheme="majorHAnsi" w:hAnsiTheme="majorHAnsi" w:cstheme="majorHAnsi"/>
+          <w:sz w:val="26"/>
+          <w:szCs w:val="26"/>
+        </w:rPr>
+        <w:t xml:space="preserve"> bên phải</w:t>
       </w:r>
       <w:r>
         <w:rPr>
@@ -1382,7 +1501,15 @@
           <w:sz w:val="26"/>
           <w:szCs w:val="26"/>
         </w:rPr>
-        <w:t>: displayLinks</w:t>
+        <w:t xml:space="preserve">: </w:t>
+      </w:r>
+      <w:r>
+        <w:rPr>
+          <w:rFonts w:asciiTheme="majorHAnsi" w:hAnsiTheme="majorHAnsi" w:cstheme="majorHAnsi"/>
+          <w:sz w:val="26"/>
+          <w:szCs w:val="26"/>
+        </w:rPr>
+        <w:t>Danh sách các links</w:t>
       </w:r>
     </w:p>
     <w:p>
@@ -1433,15 +1560,6 @@
       <w:pPr>
         <w:ind w:left="360"/>
         <w:jc w:val="center"/>
-        <w:rPr>
-          <w:rFonts w:asciiTheme="majorHAnsi" w:hAnsiTheme="majorHAnsi" w:cstheme="majorHAnsi"/>
-          <w:sz w:val="26"/>
-          <w:szCs w:val="26"/>
-        </w:rPr>
-      </w:pPr>
-    </w:p>
-    <w:p>
-      <w:pPr>
         <w:rPr>
           <w:rFonts w:asciiTheme="majorHAnsi" w:hAnsiTheme="majorHAnsi" w:cstheme="majorHAnsi"/>
           <w:sz w:val="26"/>
@@ -1522,7 +1640,23 @@
           <w:sz w:val="26"/>
           <w:szCs w:val="26"/>
         </w:rPr>
-        <w:t xml:space="preserve"> (tương ứng là trang </w:t>
+        <w:t xml:space="preserve"> (tương ứng là </w:t>
+      </w:r>
+      <w:r>
+        <w:rPr>
+          <w:rFonts w:asciiTheme="majorHAnsi" w:hAnsiTheme="majorHAnsi" w:cstheme="majorHAnsi"/>
+          <w:sz w:val="26"/>
+          <w:szCs w:val="26"/>
+        </w:rPr>
+        <w:t>giao diện màn hình</w:t>
+      </w:r>
+      <w:r>
+        <w:rPr>
+          <w:rFonts w:asciiTheme="majorHAnsi" w:hAnsiTheme="majorHAnsi" w:cstheme="majorHAnsi"/>
+          <w:sz w:val="26"/>
+          <w:szCs w:val="26"/>
+        </w:rPr>
+        <w:t xml:space="preserve"> </w:t>
       </w:r>
       <w:r>
         <w:rPr>
@@ -1531,7 +1665,7 @@
           <w:sz w:val="26"/>
           <w:szCs w:val="26"/>
         </w:rPr>
-        <w:t>classify</w:t>
+        <w:t>Phân lớp</w:t>
       </w:r>
       <w:r>
         <w:rPr>
@@ -1696,7 +1830,7 @@
           <wp:inline distT="0" distB="0" distL="0" distR="0">
             <wp:extent cx="5731510" cy="3222625"/>
             <wp:effectExtent l="19050" t="0" r="2540" b="0"/>
-            <wp:docPr id="13" name="Picture 12" descr="project_itDocuments.png"/>
+            <wp:docPr id="4" name="Picture 3" descr="project_itDocuments.png"/>
             <wp:cNvGraphicFramePr>
               <a:graphicFrameLocks xmlns:a="http://schemas.openxmlformats.org/drawingml/2006/main" noChangeAspect="1"/>
             </wp:cNvGraphicFramePr>
@@ -1761,7 +1895,7 @@
           <w:sz w:val="26"/>
           <w:szCs w:val="26"/>
         </w:rPr>
-        <w:t>classify</w:t>
+        <w:t>Phân lớp</w:t>
       </w:r>
     </w:p>
     <w:p>
@@ -1843,30 +1977,6 @@
     </w:p>
     <w:p>
       <w:pPr>
-        <w:ind w:left="360"/>
-        <w:jc w:val="center"/>
-        <w:rPr>
-          <w:rFonts w:asciiTheme="majorHAnsi" w:hAnsiTheme="majorHAnsi" w:cstheme="majorHAnsi"/>
-          <w:sz w:val="26"/>
-          <w:szCs w:val="26"/>
-        </w:rPr>
-      </w:pPr>
-    </w:p>
-    <w:p>
-      <w:pPr>
-        <w:ind w:left="360"/>
-        <w:jc w:val="center"/>
-        <w:rPr>
-          <w:rFonts w:asciiTheme="majorHAnsi" w:hAnsiTheme="majorHAnsi" w:cstheme="majorHAnsi"/>
-          <w:sz w:val="26"/>
-          <w:szCs w:val="26"/>
-        </w:rPr>
-      </w:pPr>
-    </w:p>
-    <w:p>
-      <w:pPr>
-        <w:ind w:left="360"/>
-        <w:jc w:val="center"/>
         <w:rPr>
           <w:rFonts w:asciiTheme="majorHAnsi" w:hAnsiTheme="majorHAnsi" w:cstheme="majorHAnsi"/>
           <w:sz w:val="26"/>
@@ -1932,7 +2042,23 @@
           <w:sz w:val="26"/>
           <w:szCs w:val="26"/>
         </w:rPr>
-        <w:t xml:space="preserve"> (tương ứng là trang </w:t>
+        <w:t xml:space="preserve"> (tương ứng là </w:t>
+      </w:r>
+      <w:r>
+        <w:rPr>
+          <w:rFonts w:asciiTheme="majorHAnsi" w:hAnsiTheme="majorHAnsi" w:cstheme="majorHAnsi"/>
+          <w:sz w:val="26"/>
+          <w:szCs w:val="26"/>
+        </w:rPr>
+        <w:t>giao diện màn hình</w:t>
+      </w:r>
+      <w:r>
+        <w:rPr>
+          <w:rFonts w:asciiTheme="majorHAnsi" w:hAnsiTheme="majorHAnsi" w:cstheme="majorHAnsi"/>
+          <w:sz w:val="26"/>
+          <w:szCs w:val="26"/>
+        </w:rPr>
+        <w:t xml:space="preserve"> </w:t>
       </w:r>
       <w:r>
         <w:rPr>
@@ -1941,7 +2067,7 @@
           <w:sz w:val="26"/>
           <w:szCs w:val="26"/>
         </w:rPr>
-        <w:t>extraction</w:t>
+        <w:t xml:space="preserve">Rút trích </w:t>
       </w:r>
       <w:r>
         <w:rPr>
@@ -2185,7 +2311,15 @@
           <w:sz w:val="26"/>
           <w:szCs w:val="26"/>
         </w:rPr>
-        <w:t>Hình 5: extraction</w:t>
+        <w:t xml:space="preserve">Hình 5: </w:t>
+      </w:r>
+      <w:r>
+        <w:rPr>
+          <w:rFonts w:asciiTheme="majorHAnsi" w:hAnsiTheme="majorHAnsi" w:cstheme="majorHAnsi"/>
+          <w:sz w:val="26"/>
+          <w:szCs w:val="26"/>
+        </w:rPr>
+        <w:t>Rút trích</w:t>
       </w:r>
     </w:p>
     <w:p>
@@ -2584,7 +2718,7 @@
           <w:sz w:val="26"/>
           <w:szCs w:val="26"/>
         </w:rPr>
-        <w:t>Hình 6: result</w:t>
+        <w:t>Hình 6:Kết quả</w:t>
       </w:r>
     </w:p>
     <w:p>

</xml_diff>

<commit_message>
Cach chay chuong trinh.docx
</commit_message>
<xml_diff>
--- a/Hien thuc chuong trinh/Cach chay chuong trinh.docx
+++ b/Hien thuc chuong trinh/Cach chay chuong trinh.docx
@@ -2877,125 +2877,197 @@
         <w:tblLook w:val="04A0"/>
       </w:tblPr>
       <w:tblGrid>
-        <w:gridCol w:w="1769"/>
-        <w:gridCol w:w="1443"/>
-        <w:gridCol w:w="1549"/>
-        <w:gridCol w:w="2587"/>
-        <w:gridCol w:w="1894"/>
+        <w:gridCol w:w="579"/>
+        <w:gridCol w:w="2125"/>
+        <w:gridCol w:w="722"/>
+        <w:gridCol w:w="1474"/>
+        <w:gridCol w:w="1669"/>
+        <w:gridCol w:w="1394"/>
+        <w:gridCol w:w="1279"/>
       </w:tblGrid>
       <w:tr>
         <w:tc>
           <w:tcPr>
-            <w:tcW w:w="1769" w:type="dxa"/>
-          </w:tcPr>
-          <w:p>
-            <w:pPr>
-              <w:jc w:val="both"/>
-              <w:rPr>
-                <w:rFonts w:asciiTheme="majorHAnsi" w:hAnsiTheme="majorHAnsi" w:cstheme="majorHAnsi"/>
-                <w:sz w:val="26"/>
-                <w:szCs w:val="26"/>
-              </w:rPr>
-            </w:pPr>
-            <w:r>
-              <w:rPr>
-                <w:rFonts w:asciiTheme="majorHAnsi" w:hAnsiTheme="majorHAnsi" w:cstheme="majorHAnsi"/>
-                <w:sz w:val="26"/>
-                <w:szCs w:val="26"/>
-              </w:rPr>
-              <w:t>Các trường hợp</w:t>
-            </w:r>
-          </w:p>
-        </w:tc>
-        <w:tc>
-          <w:tcPr>
-            <w:tcW w:w="1443" w:type="dxa"/>
-          </w:tcPr>
-          <w:p>
-            <w:pPr>
-              <w:jc w:val="both"/>
-              <w:rPr>
-                <w:rFonts w:asciiTheme="majorHAnsi" w:hAnsiTheme="majorHAnsi" w:cstheme="majorHAnsi"/>
-                <w:sz w:val="26"/>
-                <w:szCs w:val="26"/>
-              </w:rPr>
-            </w:pPr>
-            <w:r>
-              <w:rPr>
-                <w:rFonts w:asciiTheme="majorHAnsi" w:hAnsiTheme="majorHAnsi" w:cstheme="majorHAnsi"/>
-                <w:sz w:val="26"/>
-                <w:szCs w:val="26"/>
-              </w:rPr>
-              <w:t>Từ khóa</w:t>
-            </w:r>
-          </w:p>
-        </w:tc>
-        <w:tc>
-          <w:tcPr>
-            <w:tcW w:w="1549" w:type="dxa"/>
-          </w:tcPr>
-          <w:p>
-            <w:pPr>
-              <w:jc w:val="both"/>
-              <w:rPr>
-                <w:rFonts w:asciiTheme="majorHAnsi" w:hAnsiTheme="majorHAnsi" w:cstheme="majorHAnsi"/>
-                <w:sz w:val="26"/>
-                <w:szCs w:val="26"/>
-              </w:rPr>
-            </w:pPr>
-            <w:r>
-              <w:rPr>
-                <w:rFonts w:asciiTheme="majorHAnsi" w:hAnsiTheme="majorHAnsi" w:cstheme="majorHAnsi"/>
-                <w:sz w:val="26"/>
-                <w:szCs w:val="26"/>
-              </w:rPr>
-              <w:t>Số lượng link</w:t>
-            </w:r>
-          </w:p>
-        </w:tc>
-        <w:tc>
-          <w:tcPr>
-            <w:tcW w:w="2587" w:type="dxa"/>
-          </w:tcPr>
-          <w:p>
-            <w:pPr>
-              <w:jc w:val="both"/>
-              <w:rPr>
-                <w:rFonts w:asciiTheme="majorHAnsi" w:hAnsiTheme="majorHAnsi" w:cstheme="majorHAnsi"/>
-                <w:sz w:val="26"/>
-                <w:szCs w:val="26"/>
-              </w:rPr>
-            </w:pPr>
-            <w:r>
-              <w:rPr>
-                <w:rFonts w:asciiTheme="majorHAnsi" w:hAnsiTheme="majorHAnsi" w:cstheme="majorHAnsi"/>
-                <w:sz w:val="26"/>
-                <w:szCs w:val="26"/>
-              </w:rPr>
-              <w:t>Link được chọn sau phân lớp</w:t>
-            </w:r>
-          </w:p>
-        </w:tc>
-        <w:tc>
-          <w:tcPr>
-            <w:tcW w:w="1894" w:type="dxa"/>
-          </w:tcPr>
-          <w:p>
-            <w:pPr>
-              <w:jc w:val="both"/>
-              <w:rPr>
-                <w:rFonts w:asciiTheme="majorHAnsi" w:hAnsiTheme="majorHAnsi" w:cstheme="majorHAnsi"/>
-                <w:sz w:val="26"/>
-                <w:szCs w:val="26"/>
-              </w:rPr>
-            </w:pPr>
-            <w:r>
-              <w:rPr>
-                <w:rFonts w:asciiTheme="majorHAnsi" w:hAnsiTheme="majorHAnsi" w:cstheme="majorHAnsi"/>
-                <w:sz w:val="26"/>
-                <w:szCs w:val="26"/>
-              </w:rPr>
-              <w:t>Tìm kiếm thấy định nghĩa cho khái niệm</w:t>
+            <w:tcW w:w="579" w:type="dxa"/>
+          </w:tcPr>
+          <w:p>
+            <w:pPr>
+              <w:jc w:val="center"/>
+              <w:rPr>
+                <w:rFonts w:asciiTheme="majorHAnsi" w:hAnsiTheme="majorHAnsi" w:cstheme="majorHAnsi"/>
+                <w:sz w:val="26"/>
+                <w:szCs w:val="26"/>
+              </w:rPr>
+            </w:pPr>
+            <w:r>
+              <w:rPr>
+                <w:rFonts w:asciiTheme="majorHAnsi" w:hAnsiTheme="majorHAnsi" w:cstheme="majorHAnsi"/>
+                <w:sz w:val="26"/>
+                <w:szCs w:val="26"/>
+              </w:rPr>
+              <w:t>stt</w:t>
+            </w:r>
+          </w:p>
+        </w:tc>
+        <w:tc>
+          <w:tcPr>
+            <w:tcW w:w="2125" w:type="dxa"/>
+          </w:tcPr>
+          <w:p>
+            <w:pPr>
+              <w:jc w:val="center"/>
+              <w:rPr>
+                <w:rFonts w:asciiTheme="majorHAnsi" w:hAnsiTheme="majorHAnsi" w:cstheme="majorHAnsi"/>
+                <w:sz w:val="26"/>
+                <w:szCs w:val="26"/>
+              </w:rPr>
+            </w:pPr>
+            <w:r>
+              <w:rPr>
+                <w:rFonts w:asciiTheme="majorHAnsi" w:hAnsiTheme="majorHAnsi" w:cstheme="majorHAnsi"/>
+                <w:sz w:val="26"/>
+                <w:szCs w:val="26"/>
+              </w:rPr>
+              <w:t>Tên từ khóa</w:t>
+            </w:r>
+          </w:p>
+        </w:tc>
+        <w:tc>
+          <w:tcPr>
+            <w:tcW w:w="722" w:type="dxa"/>
+          </w:tcPr>
+          <w:p>
+            <w:pPr>
+              <w:jc w:val="center"/>
+              <w:rPr>
+                <w:rFonts w:asciiTheme="majorHAnsi" w:hAnsiTheme="majorHAnsi" w:cstheme="majorHAnsi"/>
+                <w:sz w:val="26"/>
+                <w:szCs w:val="26"/>
+              </w:rPr>
+            </w:pPr>
+            <w:r>
+              <w:rPr>
+                <w:rFonts w:asciiTheme="majorHAnsi" w:hAnsiTheme="majorHAnsi" w:cstheme="majorHAnsi"/>
+                <w:sz w:val="26"/>
+                <w:szCs w:val="26"/>
+              </w:rPr>
+              <w:t>Số từ khóa</w:t>
+            </w:r>
+          </w:p>
+        </w:tc>
+        <w:tc>
+          <w:tcPr>
+            <w:tcW w:w="1474" w:type="dxa"/>
+          </w:tcPr>
+          <w:p>
+            <w:pPr>
+              <w:jc w:val="center"/>
+              <w:rPr>
+                <w:rFonts w:asciiTheme="majorHAnsi" w:hAnsiTheme="majorHAnsi" w:cstheme="majorHAnsi"/>
+                <w:sz w:val="26"/>
+                <w:szCs w:val="26"/>
+              </w:rPr>
+            </w:pPr>
+            <w:r>
+              <w:rPr>
+                <w:rFonts w:asciiTheme="majorHAnsi" w:hAnsiTheme="majorHAnsi" w:cstheme="majorHAnsi"/>
+                <w:sz w:val="26"/>
+                <w:szCs w:val="26"/>
+              </w:rPr>
+              <w:t>Số link chọn</w:t>
+            </w:r>
+          </w:p>
+        </w:tc>
+        <w:tc>
+          <w:tcPr>
+            <w:tcW w:w="1669" w:type="dxa"/>
+          </w:tcPr>
+          <w:p>
+            <w:pPr>
+              <w:jc w:val="center"/>
+              <w:rPr>
+                <w:rFonts w:asciiTheme="majorHAnsi" w:hAnsiTheme="majorHAnsi" w:cstheme="majorHAnsi"/>
+                <w:sz w:val="26"/>
+                <w:szCs w:val="26"/>
+              </w:rPr>
+            </w:pPr>
+            <w:r>
+              <w:rPr>
+                <w:rFonts w:asciiTheme="majorHAnsi" w:hAnsiTheme="majorHAnsi" w:cstheme="majorHAnsi"/>
+                <w:sz w:val="26"/>
+                <w:szCs w:val="26"/>
+              </w:rPr>
+              <w:t>Thời gian chạy chương trình</w:t>
+            </w:r>
+          </w:p>
+        </w:tc>
+        <w:tc>
+          <w:tcPr>
+            <w:tcW w:w="1394" w:type="dxa"/>
+          </w:tcPr>
+          <w:p>
+            <w:pPr>
+              <w:jc w:val="center"/>
+              <w:rPr>
+                <w:rFonts w:asciiTheme="majorHAnsi" w:hAnsiTheme="majorHAnsi" w:cstheme="majorHAnsi"/>
+                <w:sz w:val="26"/>
+                <w:szCs w:val="26"/>
+              </w:rPr>
+            </w:pPr>
+            <w:r>
+              <w:rPr>
+                <w:rFonts w:asciiTheme="majorHAnsi" w:hAnsiTheme="majorHAnsi" w:cstheme="majorHAnsi"/>
+                <w:sz w:val="26"/>
+                <w:szCs w:val="26"/>
+              </w:rPr>
+              <w:t>Số đị</w:t>
+            </w:r>
+            <w:r>
+              <w:rPr>
+                <w:rFonts w:asciiTheme="majorHAnsi" w:hAnsiTheme="majorHAnsi" w:cstheme="majorHAnsi"/>
+                <w:sz w:val="26"/>
+                <w:szCs w:val="26"/>
+              </w:rPr>
+              <w:t xml:space="preserve">nh nghĩa </w:t>
+            </w:r>
+            <w:r>
+              <w:rPr>
+                <w:rFonts w:asciiTheme="majorHAnsi" w:hAnsiTheme="majorHAnsi" w:cstheme="majorHAnsi"/>
+                <w:sz w:val="26"/>
+                <w:szCs w:val="26"/>
+              </w:rPr>
+              <w:t>thu được</w:t>
+            </w:r>
+          </w:p>
+        </w:tc>
+        <w:tc>
+          <w:tcPr>
+            <w:tcW w:w="1279" w:type="dxa"/>
+          </w:tcPr>
+          <w:p>
+            <w:pPr>
+              <w:jc w:val="center"/>
+              <w:rPr>
+                <w:rFonts w:asciiTheme="majorHAnsi" w:hAnsiTheme="majorHAnsi" w:cstheme="majorHAnsi"/>
+                <w:sz w:val="26"/>
+                <w:szCs w:val="26"/>
+              </w:rPr>
+            </w:pPr>
+            <w:r>
+              <w:rPr>
+                <w:rFonts w:asciiTheme="majorHAnsi" w:hAnsiTheme="majorHAnsi" w:cstheme="majorHAnsi"/>
+                <w:sz w:val="26"/>
+                <w:szCs w:val="26"/>
+              </w:rPr>
+              <w:t>Số định nghĩa đúng</w:t>
+            </w:r>
+            <w:r>
+              <w:rPr>
+                <w:rFonts w:asciiTheme="majorHAnsi" w:hAnsiTheme="majorHAnsi" w:cstheme="majorHAnsi"/>
+                <w:sz w:val="26"/>
+                <w:szCs w:val="26"/>
+              </w:rPr>
+              <w:t xml:space="preserve"> (không tính trùng nhau)</w:t>
             </w:r>
           </w:p>
         </w:tc>
@@ -3003,7 +3075,7 @@
       <w:tr>
         <w:tc>
           <w:tcPr>
-            <w:tcW w:w="1769" w:type="dxa"/>
+            <w:tcW w:w="579" w:type="dxa"/>
           </w:tcPr>
           <w:p>
             <w:pPr>
@@ -3026,7 +3098,7 @@
         </w:tc>
         <w:tc>
           <w:tcPr>
-            <w:tcW w:w="1443" w:type="dxa"/>
+            <w:tcW w:w="2125" w:type="dxa"/>
           </w:tcPr>
           <w:p>
             <w:pPr>
@@ -3049,7 +3121,30 @@
         </w:tc>
         <w:tc>
           <w:tcPr>
-            <w:tcW w:w="1549" w:type="dxa"/>
+            <w:tcW w:w="722" w:type="dxa"/>
+          </w:tcPr>
+          <w:p>
+            <w:pPr>
+              <w:jc w:val="both"/>
+              <w:rPr>
+                <w:rFonts w:asciiTheme="majorHAnsi" w:hAnsiTheme="majorHAnsi" w:cstheme="majorHAnsi"/>
+                <w:sz w:val="26"/>
+                <w:szCs w:val="26"/>
+              </w:rPr>
+            </w:pPr>
+            <w:r>
+              <w:rPr>
+                <w:rFonts w:asciiTheme="majorHAnsi" w:hAnsiTheme="majorHAnsi" w:cstheme="majorHAnsi"/>
+                <w:sz w:val="26"/>
+                <w:szCs w:val="26"/>
+              </w:rPr>
+              <w:t>1</w:t>
+            </w:r>
+          </w:p>
+        </w:tc>
+        <w:tc>
+          <w:tcPr>
+            <w:tcW w:w="1474" w:type="dxa"/>
           </w:tcPr>
           <w:p>
             <w:pPr>
@@ -3072,30 +3167,38 @@
         </w:tc>
         <w:tc>
           <w:tcPr>
-            <w:tcW w:w="2587" w:type="dxa"/>
-          </w:tcPr>
-          <w:p>
-            <w:pPr>
-              <w:jc w:val="both"/>
-              <w:rPr>
-                <w:rFonts w:asciiTheme="majorHAnsi" w:hAnsiTheme="majorHAnsi" w:cstheme="majorHAnsi"/>
-                <w:sz w:val="26"/>
-                <w:szCs w:val="26"/>
-              </w:rPr>
-            </w:pPr>
-            <w:r>
-              <w:rPr>
-                <w:rFonts w:asciiTheme="majorHAnsi" w:hAnsiTheme="majorHAnsi" w:cstheme="majorHAnsi"/>
-                <w:sz w:val="26"/>
-                <w:szCs w:val="26"/>
-              </w:rPr>
-              <w:t>10</w:t>
-            </w:r>
-          </w:p>
-        </w:tc>
-        <w:tc>
-          <w:tcPr>
-            <w:tcW w:w="1894" w:type="dxa"/>
+            <w:tcW w:w="1669" w:type="dxa"/>
+          </w:tcPr>
+          <w:p>
+            <w:pPr>
+              <w:jc w:val="both"/>
+              <w:rPr>
+                <w:rFonts w:asciiTheme="majorHAnsi" w:hAnsiTheme="majorHAnsi" w:cstheme="majorHAnsi"/>
+                <w:sz w:val="26"/>
+                <w:szCs w:val="26"/>
+              </w:rPr>
+            </w:pPr>
+            <w:r>
+              <w:rPr>
+                <w:rFonts w:asciiTheme="majorHAnsi" w:hAnsiTheme="majorHAnsi" w:cstheme="majorHAnsi"/>
+                <w:sz w:val="26"/>
+                <w:szCs w:val="26"/>
+              </w:rPr>
+              <w:t>1 phút 35</w:t>
+            </w:r>
+            <w:r>
+              <w:rPr>
+                <w:rFonts w:asciiTheme="majorHAnsi" w:hAnsiTheme="majorHAnsi" w:cstheme="majorHAnsi"/>
+                <w:sz w:val="26"/>
+                <w:szCs w:val="26"/>
+              </w:rPr>
+              <w:t xml:space="preserve"> giây</w:t>
+            </w:r>
+          </w:p>
+        </w:tc>
+        <w:tc>
+          <w:tcPr>
+            <w:tcW w:w="1394" w:type="dxa"/>
           </w:tcPr>
           <w:p>
             <w:pPr>
@@ -3113,6 +3216,29 @@
                 <w:szCs w:val="26"/>
               </w:rPr>
               <w:t>2</w:t>
+            </w:r>
+          </w:p>
+        </w:tc>
+        <w:tc>
+          <w:tcPr>
+            <w:tcW w:w="1279" w:type="dxa"/>
+          </w:tcPr>
+          <w:p>
+            <w:pPr>
+              <w:jc w:val="both"/>
+              <w:rPr>
+                <w:rFonts w:asciiTheme="majorHAnsi" w:hAnsiTheme="majorHAnsi" w:cstheme="majorHAnsi"/>
+                <w:sz w:val="26"/>
+                <w:szCs w:val="26"/>
+              </w:rPr>
+            </w:pPr>
+            <w:r>
+              <w:rPr>
+                <w:rFonts w:asciiTheme="majorHAnsi" w:hAnsiTheme="majorHAnsi" w:cstheme="majorHAnsi"/>
+                <w:sz w:val="26"/>
+                <w:szCs w:val="26"/>
+              </w:rPr>
+              <w:t>1</w:t>
             </w:r>
           </w:p>
         </w:tc>
@@ -3120,7 +3246,7 @@
       <w:tr>
         <w:tc>
           <w:tcPr>
-            <w:tcW w:w="1769" w:type="dxa"/>
+            <w:tcW w:w="579" w:type="dxa"/>
           </w:tcPr>
           <w:p>
             <w:pPr>
@@ -3143,7 +3269,7 @@
         </w:tc>
         <w:tc>
           <w:tcPr>
-            <w:tcW w:w="1443" w:type="dxa"/>
+            <w:tcW w:w="2125" w:type="dxa"/>
           </w:tcPr>
           <w:p>
             <w:pPr>
@@ -3166,70 +3292,124 @@
         </w:tc>
         <w:tc>
           <w:tcPr>
-            <w:tcW w:w="1549" w:type="dxa"/>
-          </w:tcPr>
-          <w:p>
-            <w:pPr>
-              <w:jc w:val="both"/>
-              <w:rPr>
-                <w:rFonts w:asciiTheme="majorHAnsi" w:hAnsiTheme="majorHAnsi" w:cstheme="majorHAnsi"/>
-                <w:sz w:val="26"/>
-                <w:szCs w:val="26"/>
-              </w:rPr>
-            </w:pPr>
-            <w:r>
-              <w:rPr>
-                <w:rFonts w:asciiTheme="majorHAnsi" w:hAnsiTheme="majorHAnsi" w:cstheme="majorHAnsi"/>
-                <w:sz w:val="26"/>
-                <w:szCs w:val="26"/>
-              </w:rPr>
-              <w:t>20</w:t>
-            </w:r>
-          </w:p>
-        </w:tc>
-        <w:tc>
-          <w:tcPr>
-            <w:tcW w:w="2587" w:type="dxa"/>
-          </w:tcPr>
-          <w:p>
-            <w:pPr>
-              <w:jc w:val="both"/>
-              <w:rPr>
-                <w:rFonts w:asciiTheme="majorHAnsi" w:hAnsiTheme="majorHAnsi" w:cstheme="majorHAnsi"/>
-                <w:sz w:val="26"/>
-                <w:szCs w:val="26"/>
-              </w:rPr>
-            </w:pPr>
-            <w:r>
-              <w:rPr>
-                <w:rFonts w:asciiTheme="majorHAnsi" w:hAnsiTheme="majorHAnsi" w:cstheme="majorHAnsi"/>
-                <w:sz w:val="26"/>
-                <w:szCs w:val="26"/>
-              </w:rPr>
-              <w:t>20</w:t>
-            </w:r>
-          </w:p>
-        </w:tc>
-        <w:tc>
-          <w:tcPr>
-            <w:tcW w:w="1894" w:type="dxa"/>
-          </w:tcPr>
-          <w:p>
-            <w:pPr>
-              <w:jc w:val="both"/>
-              <w:rPr>
-                <w:rFonts w:asciiTheme="majorHAnsi" w:hAnsiTheme="majorHAnsi" w:cstheme="majorHAnsi"/>
-                <w:sz w:val="26"/>
-                <w:szCs w:val="26"/>
-              </w:rPr>
-            </w:pPr>
-            <w:r>
-              <w:rPr>
-                <w:rFonts w:asciiTheme="majorHAnsi" w:hAnsiTheme="majorHAnsi" w:cstheme="majorHAnsi"/>
-                <w:sz w:val="26"/>
-                <w:szCs w:val="26"/>
-              </w:rPr>
-              <w:t>0</w:t>
+            <w:tcW w:w="722" w:type="dxa"/>
+          </w:tcPr>
+          <w:p>
+            <w:pPr>
+              <w:jc w:val="both"/>
+              <w:rPr>
+                <w:rFonts w:asciiTheme="majorHAnsi" w:hAnsiTheme="majorHAnsi" w:cstheme="majorHAnsi"/>
+                <w:sz w:val="26"/>
+                <w:szCs w:val="26"/>
+              </w:rPr>
+            </w:pPr>
+            <w:r>
+              <w:rPr>
+                <w:rFonts w:asciiTheme="majorHAnsi" w:hAnsiTheme="majorHAnsi" w:cstheme="majorHAnsi"/>
+                <w:sz w:val="26"/>
+                <w:szCs w:val="26"/>
+              </w:rPr>
+              <w:t>1</w:t>
+            </w:r>
+          </w:p>
+        </w:tc>
+        <w:tc>
+          <w:tcPr>
+            <w:tcW w:w="1474" w:type="dxa"/>
+          </w:tcPr>
+          <w:p>
+            <w:pPr>
+              <w:jc w:val="both"/>
+              <w:rPr>
+                <w:rFonts w:asciiTheme="majorHAnsi" w:hAnsiTheme="majorHAnsi" w:cstheme="majorHAnsi"/>
+                <w:sz w:val="26"/>
+                <w:szCs w:val="26"/>
+              </w:rPr>
+            </w:pPr>
+            <w:r>
+              <w:rPr>
+                <w:rFonts w:asciiTheme="majorHAnsi" w:hAnsiTheme="majorHAnsi" w:cstheme="majorHAnsi"/>
+                <w:sz w:val="26"/>
+                <w:szCs w:val="26"/>
+              </w:rPr>
+              <w:t>10</w:t>
+            </w:r>
+          </w:p>
+        </w:tc>
+        <w:tc>
+          <w:tcPr>
+            <w:tcW w:w="1669" w:type="dxa"/>
+          </w:tcPr>
+          <w:p>
+            <w:pPr>
+              <w:jc w:val="both"/>
+              <w:rPr>
+                <w:rFonts w:asciiTheme="majorHAnsi" w:hAnsiTheme="majorHAnsi" w:cstheme="majorHAnsi"/>
+                <w:sz w:val="26"/>
+                <w:szCs w:val="26"/>
+              </w:rPr>
+            </w:pPr>
+            <w:r>
+              <w:rPr>
+                <w:rFonts w:asciiTheme="majorHAnsi" w:hAnsiTheme="majorHAnsi" w:cstheme="majorHAnsi"/>
+                <w:sz w:val="26"/>
+                <w:szCs w:val="26"/>
+              </w:rPr>
+              <w:t>1 phút 17</w:t>
+            </w:r>
+            <w:r>
+              <w:rPr>
+                <w:rFonts w:asciiTheme="majorHAnsi" w:hAnsiTheme="majorHAnsi" w:cstheme="majorHAnsi"/>
+                <w:sz w:val="26"/>
+                <w:szCs w:val="26"/>
+              </w:rPr>
+              <w:t xml:space="preserve"> giây</w:t>
+            </w:r>
+          </w:p>
+        </w:tc>
+        <w:tc>
+          <w:tcPr>
+            <w:tcW w:w="1394" w:type="dxa"/>
+          </w:tcPr>
+          <w:p>
+            <w:pPr>
+              <w:jc w:val="both"/>
+              <w:rPr>
+                <w:rFonts w:asciiTheme="majorHAnsi" w:hAnsiTheme="majorHAnsi" w:cstheme="majorHAnsi"/>
+                <w:sz w:val="26"/>
+                <w:szCs w:val="26"/>
+              </w:rPr>
+            </w:pPr>
+            <w:r>
+              <w:rPr>
+                <w:rFonts w:asciiTheme="majorHAnsi" w:hAnsiTheme="majorHAnsi" w:cstheme="majorHAnsi"/>
+                <w:sz w:val="26"/>
+                <w:szCs w:val="26"/>
+              </w:rPr>
+              <w:t>2</w:t>
+            </w:r>
+          </w:p>
+        </w:tc>
+        <w:tc>
+          <w:tcPr>
+            <w:tcW w:w="1279" w:type="dxa"/>
+          </w:tcPr>
+          <w:p>
+            <w:pPr>
+              <w:jc w:val="both"/>
+              <w:rPr>
+                <w:rFonts w:asciiTheme="majorHAnsi" w:hAnsiTheme="majorHAnsi" w:cstheme="majorHAnsi"/>
+                <w:sz w:val="26"/>
+                <w:szCs w:val="26"/>
+              </w:rPr>
+            </w:pPr>
+            <w:r>
+              <w:rPr>
+                <w:rFonts w:asciiTheme="majorHAnsi" w:hAnsiTheme="majorHAnsi" w:cstheme="majorHAnsi"/>
+                <w:sz w:val="26"/>
+                <w:szCs w:val="26"/>
+              </w:rPr>
+              <w:t>1</w:t>
             </w:r>
           </w:p>
         </w:tc>
@@ -3237,7 +3417,7 @@
       <w:tr>
         <w:tc>
           <w:tcPr>
-            <w:tcW w:w="1769" w:type="dxa"/>
+            <w:tcW w:w="579" w:type="dxa"/>
           </w:tcPr>
           <w:p>
             <w:pPr>
@@ -3260,93 +3440,147 @@
         </w:tc>
         <w:tc>
           <w:tcPr>
-            <w:tcW w:w="1443" w:type="dxa"/>
-          </w:tcPr>
-          <w:p>
-            <w:pPr>
-              <w:jc w:val="both"/>
-              <w:rPr>
-                <w:rFonts w:asciiTheme="majorHAnsi" w:hAnsiTheme="majorHAnsi" w:cstheme="majorHAnsi"/>
-                <w:sz w:val="26"/>
-                <w:szCs w:val="26"/>
-              </w:rPr>
-            </w:pPr>
-            <w:r>
-              <w:rPr>
-                <w:rFonts w:asciiTheme="majorHAnsi" w:hAnsiTheme="majorHAnsi" w:cstheme="majorHAnsi"/>
-                <w:sz w:val="26"/>
-                <w:szCs w:val="26"/>
-              </w:rPr>
-              <w:t>Lịch sử máy tính</w:t>
-            </w:r>
-          </w:p>
-        </w:tc>
-        <w:tc>
-          <w:tcPr>
-            <w:tcW w:w="1549" w:type="dxa"/>
-          </w:tcPr>
-          <w:p>
-            <w:pPr>
-              <w:jc w:val="both"/>
-              <w:rPr>
-                <w:rFonts w:asciiTheme="majorHAnsi" w:hAnsiTheme="majorHAnsi" w:cstheme="majorHAnsi"/>
-                <w:sz w:val="26"/>
-                <w:szCs w:val="26"/>
-              </w:rPr>
-            </w:pPr>
-            <w:r>
-              <w:rPr>
-                <w:rFonts w:asciiTheme="majorHAnsi" w:hAnsiTheme="majorHAnsi" w:cstheme="majorHAnsi"/>
-                <w:sz w:val="26"/>
-                <w:szCs w:val="26"/>
-              </w:rPr>
-              <w:t>10</w:t>
-            </w:r>
-          </w:p>
-        </w:tc>
-        <w:tc>
-          <w:tcPr>
-            <w:tcW w:w="2587" w:type="dxa"/>
-          </w:tcPr>
-          <w:p>
-            <w:pPr>
-              <w:jc w:val="both"/>
-              <w:rPr>
-                <w:rFonts w:asciiTheme="majorHAnsi" w:hAnsiTheme="majorHAnsi" w:cstheme="majorHAnsi"/>
-                <w:sz w:val="26"/>
-                <w:szCs w:val="26"/>
-              </w:rPr>
-            </w:pPr>
-            <w:r>
-              <w:rPr>
-                <w:rFonts w:asciiTheme="majorHAnsi" w:hAnsiTheme="majorHAnsi" w:cstheme="majorHAnsi"/>
-                <w:sz w:val="26"/>
-                <w:szCs w:val="26"/>
-              </w:rPr>
-              <w:t>10</w:t>
-            </w:r>
-          </w:p>
-        </w:tc>
-        <w:tc>
-          <w:tcPr>
-            <w:tcW w:w="1894" w:type="dxa"/>
-          </w:tcPr>
-          <w:p>
-            <w:pPr>
-              <w:jc w:val="both"/>
-              <w:rPr>
-                <w:rFonts w:asciiTheme="majorHAnsi" w:hAnsiTheme="majorHAnsi" w:cstheme="majorHAnsi"/>
-                <w:sz w:val="26"/>
-                <w:szCs w:val="26"/>
-              </w:rPr>
-            </w:pPr>
-            <w:r>
-              <w:rPr>
-                <w:rFonts w:asciiTheme="majorHAnsi" w:hAnsiTheme="majorHAnsi" w:cstheme="majorHAnsi"/>
-                <w:sz w:val="26"/>
-                <w:szCs w:val="26"/>
-              </w:rPr>
-              <w:t>0</w:t>
+            <w:tcW w:w="2125" w:type="dxa"/>
+          </w:tcPr>
+          <w:p>
+            <w:pPr>
+              <w:jc w:val="both"/>
+              <w:rPr>
+                <w:rFonts w:asciiTheme="majorHAnsi" w:hAnsiTheme="majorHAnsi" w:cstheme="majorHAnsi"/>
+                <w:sz w:val="26"/>
+                <w:szCs w:val="26"/>
+              </w:rPr>
+            </w:pPr>
+            <w:r>
+              <w:rPr>
+                <w:rFonts w:asciiTheme="majorHAnsi" w:hAnsiTheme="majorHAnsi" w:cstheme="majorHAnsi"/>
+                <w:sz w:val="26"/>
+                <w:szCs w:val="26"/>
+              </w:rPr>
+              <w:t>Tin học</w:t>
+            </w:r>
+          </w:p>
+        </w:tc>
+        <w:tc>
+          <w:tcPr>
+            <w:tcW w:w="722" w:type="dxa"/>
+          </w:tcPr>
+          <w:p>
+            <w:pPr>
+              <w:jc w:val="both"/>
+              <w:rPr>
+                <w:rFonts w:asciiTheme="majorHAnsi" w:hAnsiTheme="majorHAnsi" w:cstheme="majorHAnsi"/>
+                <w:sz w:val="26"/>
+                <w:szCs w:val="26"/>
+              </w:rPr>
+            </w:pPr>
+            <w:r>
+              <w:rPr>
+                <w:rFonts w:asciiTheme="majorHAnsi" w:hAnsiTheme="majorHAnsi" w:cstheme="majorHAnsi"/>
+                <w:sz w:val="26"/>
+                <w:szCs w:val="26"/>
+              </w:rPr>
+              <w:t>1</w:t>
+            </w:r>
+          </w:p>
+        </w:tc>
+        <w:tc>
+          <w:tcPr>
+            <w:tcW w:w="1474" w:type="dxa"/>
+          </w:tcPr>
+          <w:p>
+            <w:pPr>
+              <w:jc w:val="both"/>
+              <w:rPr>
+                <w:rFonts w:asciiTheme="majorHAnsi" w:hAnsiTheme="majorHAnsi" w:cstheme="majorHAnsi"/>
+                <w:sz w:val="26"/>
+                <w:szCs w:val="26"/>
+              </w:rPr>
+            </w:pPr>
+            <w:r>
+              <w:rPr>
+                <w:rFonts w:asciiTheme="majorHAnsi" w:hAnsiTheme="majorHAnsi" w:cstheme="majorHAnsi"/>
+                <w:sz w:val="26"/>
+                <w:szCs w:val="26"/>
+              </w:rPr>
+              <w:t>25</w:t>
+            </w:r>
+          </w:p>
+        </w:tc>
+        <w:tc>
+          <w:tcPr>
+            <w:tcW w:w="1669" w:type="dxa"/>
+          </w:tcPr>
+          <w:p>
+            <w:pPr>
+              <w:jc w:val="both"/>
+              <w:rPr>
+                <w:rFonts w:asciiTheme="majorHAnsi" w:hAnsiTheme="majorHAnsi" w:cstheme="majorHAnsi"/>
+                <w:sz w:val="26"/>
+                <w:szCs w:val="26"/>
+              </w:rPr>
+            </w:pPr>
+            <w:r>
+              <w:rPr>
+                <w:rFonts w:asciiTheme="majorHAnsi" w:hAnsiTheme="majorHAnsi" w:cstheme="majorHAnsi"/>
+                <w:sz w:val="26"/>
+                <w:szCs w:val="26"/>
+              </w:rPr>
+              <w:t>2 phút 50</w:t>
+            </w:r>
+            <w:r>
+              <w:rPr>
+                <w:rFonts w:asciiTheme="majorHAnsi" w:hAnsiTheme="majorHAnsi" w:cstheme="majorHAnsi"/>
+                <w:sz w:val="26"/>
+                <w:szCs w:val="26"/>
+              </w:rPr>
+              <w:t xml:space="preserve"> giây</w:t>
+            </w:r>
+          </w:p>
+        </w:tc>
+        <w:tc>
+          <w:tcPr>
+            <w:tcW w:w="1394" w:type="dxa"/>
+          </w:tcPr>
+          <w:p>
+            <w:pPr>
+              <w:jc w:val="both"/>
+              <w:rPr>
+                <w:rFonts w:asciiTheme="majorHAnsi" w:hAnsiTheme="majorHAnsi" w:cstheme="majorHAnsi"/>
+                <w:sz w:val="26"/>
+                <w:szCs w:val="26"/>
+              </w:rPr>
+            </w:pPr>
+            <w:r>
+              <w:rPr>
+                <w:rFonts w:asciiTheme="majorHAnsi" w:hAnsiTheme="majorHAnsi" w:cstheme="majorHAnsi"/>
+                <w:sz w:val="26"/>
+                <w:szCs w:val="26"/>
+              </w:rPr>
+              <w:t>6</w:t>
+            </w:r>
+          </w:p>
+        </w:tc>
+        <w:tc>
+          <w:tcPr>
+            <w:tcW w:w="1279" w:type="dxa"/>
+          </w:tcPr>
+          <w:p>
+            <w:pPr>
+              <w:jc w:val="both"/>
+              <w:rPr>
+                <w:rFonts w:asciiTheme="majorHAnsi" w:hAnsiTheme="majorHAnsi" w:cstheme="majorHAnsi"/>
+                <w:sz w:val="26"/>
+                <w:szCs w:val="26"/>
+              </w:rPr>
+            </w:pPr>
+            <w:r>
+              <w:rPr>
+                <w:rFonts w:asciiTheme="majorHAnsi" w:hAnsiTheme="majorHAnsi" w:cstheme="majorHAnsi"/>
+                <w:sz w:val="26"/>
+                <w:szCs w:val="26"/>
+              </w:rPr>
+              <w:t>1</w:t>
             </w:r>
           </w:p>
         </w:tc>
@@ -3354,7 +3588,7 @@
       <w:tr>
         <w:tc>
           <w:tcPr>
-            <w:tcW w:w="1769" w:type="dxa"/>
+            <w:tcW w:w="579" w:type="dxa"/>
           </w:tcPr>
           <w:p>
             <w:pPr>
@@ -3377,7 +3611,7 @@
         </w:tc>
         <w:tc>
           <w:tcPr>
-            <w:tcW w:w="1443" w:type="dxa"/>
+            <w:tcW w:w="2125" w:type="dxa"/>
           </w:tcPr>
           <w:p>
             <w:pPr>
@@ -3400,47 +3634,1728 @@
         </w:tc>
         <w:tc>
           <w:tcPr>
-            <w:tcW w:w="1549" w:type="dxa"/>
-          </w:tcPr>
-          <w:p>
-            <w:pPr>
-              <w:jc w:val="both"/>
-              <w:rPr>
-                <w:rFonts w:asciiTheme="majorHAnsi" w:hAnsiTheme="majorHAnsi" w:cstheme="majorHAnsi"/>
-                <w:sz w:val="26"/>
-                <w:szCs w:val="26"/>
-              </w:rPr>
-            </w:pPr>
-          </w:p>
-        </w:tc>
-        <w:tc>
-          <w:tcPr>
-            <w:tcW w:w="2587" w:type="dxa"/>
-          </w:tcPr>
-          <w:p>
-            <w:pPr>
-              <w:jc w:val="both"/>
-              <w:rPr>
-                <w:rFonts w:asciiTheme="majorHAnsi" w:hAnsiTheme="majorHAnsi" w:cstheme="majorHAnsi"/>
-                <w:sz w:val="26"/>
-                <w:szCs w:val="26"/>
-              </w:rPr>
-            </w:pPr>
-          </w:p>
-        </w:tc>
-        <w:tc>
-          <w:tcPr>
-            <w:tcW w:w="1894" w:type="dxa"/>
-          </w:tcPr>
-          <w:p>
-            <w:pPr>
-              <w:jc w:val="both"/>
-              <w:rPr>
-                <w:rFonts w:asciiTheme="majorHAnsi" w:hAnsiTheme="majorHAnsi" w:cstheme="majorHAnsi"/>
-                <w:sz w:val="26"/>
-                <w:szCs w:val="26"/>
-              </w:rPr>
-            </w:pPr>
+            <w:tcW w:w="722" w:type="dxa"/>
+          </w:tcPr>
+          <w:p>
+            <w:pPr>
+              <w:jc w:val="both"/>
+              <w:rPr>
+                <w:rFonts w:asciiTheme="majorHAnsi" w:hAnsiTheme="majorHAnsi" w:cstheme="majorHAnsi"/>
+                <w:sz w:val="26"/>
+                <w:szCs w:val="26"/>
+              </w:rPr>
+            </w:pPr>
+            <w:r>
+              <w:rPr>
+                <w:rFonts w:asciiTheme="majorHAnsi" w:hAnsiTheme="majorHAnsi" w:cstheme="majorHAnsi"/>
+                <w:sz w:val="26"/>
+                <w:szCs w:val="26"/>
+              </w:rPr>
+              <w:t>1</w:t>
+            </w:r>
+          </w:p>
+        </w:tc>
+        <w:tc>
+          <w:tcPr>
+            <w:tcW w:w="1474" w:type="dxa"/>
+          </w:tcPr>
+          <w:p>
+            <w:pPr>
+              <w:jc w:val="both"/>
+              <w:rPr>
+                <w:rFonts w:asciiTheme="majorHAnsi" w:hAnsiTheme="majorHAnsi" w:cstheme="majorHAnsi"/>
+                <w:sz w:val="26"/>
+                <w:szCs w:val="26"/>
+              </w:rPr>
+            </w:pPr>
+            <w:r>
+              <w:rPr>
+                <w:rFonts w:asciiTheme="majorHAnsi" w:hAnsiTheme="majorHAnsi" w:cstheme="majorHAnsi"/>
+                <w:sz w:val="26"/>
+                <w:szCs w:val="26"/>
+              </w:rPr>
+              <w:t>30</w:t>
+            </w:r>
+          </w:p>
+        </w:tc>
+        <w:tc>
+          <w:tcPr>
+            <w:tcW w:w="1669" w:type="dxa"/>
+          </w:tcPr>
+          <w:p>
+            <w:pPr>
+              <w:jc w:val="both"/>
+              <w:rPr>
+                <w:rFonts w:asciiTheme="majorHAnsi" w:hAnsiTheme="majorHAnsi" w:cstheme="majorHAnsi"/>
+                <w:sz w:val="26"/>
+                <w:szCs w:val="26"/>
+              </w:rPr>
+            </w:pPr>
+            <w:r>
+              <w:rPr>
+                <w:rFonts w:asciiTheme="majorHAnsi" w:hAnsiTheme="majorHAnsi" w:cstheme="majorHAnsi"/>
+                <w:sz w:val="26"/>
+                <w:szCs w:val="26"/>
+              </w:rPr>
+              <w:t>1</w:t>
+            </w:r>
+            <w:r>
+              <w:rPr>
+                <w:rFonts w:asciiTheme="majorHAnsi" w:hAnsiTheme="majorHAnsi" w:cstheme="majorHAnsi"/>
+                <w:sz w:val="26"/>
+                <w:szCs w:val="26"/>
+              </w:rPr>
+              <w:t xml:space="preserve"> phút </w:t>
+            </w:r>
+            <w:r>
+              <w:rPr>
+                <w:rFonts w:asciiTheme="majorHAnsi" w:hAnsiTheme="majorHAnsi" w:cstheme="majorHAnsi"/>
+                <w:sz w:val="26"/>
+                <w:szCs w:val="26"/>
+              </w:rPr>
+              <w:t>55</w:t>
+            </w:r>
+            <w:r>
+              <w:rPr>
+                <w:rFonts w:asciiTheme="majorHAnsi" w:hAnsiTheme="majorHAnsi" w:cstheme="majorHAnsi"/>
+                <w:sz w:val="26"/>
+                <w:szCs w:val="26"/>
+              </w:rPr>
+              <w:t xml:space="preserve"> giây</w:t>
+            </w:r>
+          </w:p>
+        </w:tc>
+        <w:tc>
+          <w:tcPr>
+            <w:tcW w:w="1394" w:type="dxa"/>
+          </w:tcPr>
+          <w:p>
+            <w:pPr>
+              <w:jc w:val="both"/>
+              <w:rPr>
+                <w:rFonts w:asciiTheme="majorHAnsi" w:hAnsiTheme="majorHAnsi" w:cstheme="majorHAnsi"/>
+                <w:sz w:val="26"/>
+                <w:szCs w:val="26"/>
+              </w:rPr>
+            </w:pPr>
+            <w:r>
+              <w:rPr>
+                <w:rFonts w:asciiTheme="majorHAnsi" w:hAnsiTheme="majorHAnsi" w:cstheme="majorHAnsi"/>
+                <w:sz w:val="26"/>
+                <w:szCs w:val="26"/>
+              </w:rPr>
+              <w:t>1</w:t>
+            </w:r>
+            <w:r>
+              <w:rPr>
+                <w:rFonts w:asciiTheme="majorHAnsi" w:hAnsiTheme="majorHAnsi" w:cstheme="majorHAnsi"/>
+                <w:sz w:val="26"/>
+                <w:szCs w:val="26"/>
+              </w:rPr>
+              <w:t>2</w:t>
+            </w:r>
+          </w:p>
+        </w:tc>
+        <w:tc>
+          <w:tcPr>
+            <w:tcW w:w="1279" w:type="dxa"/>
+          </w:tcPr>
+          <w:p>
+            <w:pPr>
+              <w:jc w:val="both"/>
+              <w:rPr>
+                <w:rFonts w:asciiTheme="majorHAnsi" w:hAnsiTheme="majorHAnsi" w:cstheme="majorHAnsi"/>
+                <w:sz w:val="26"/>
+                <w:szCs w:val="26"/>
+              </w:rPr>
+            </w:pPr>
+            <w:r>
+              <w:rPr>
+                <w:rFonts w:asciiTheme="majorHAnsi" w:hAnsiTheme="majorHAnsi" w:cstheme="majorHAnsi"/>
+                <w:sz w:val="26"/>
+                <w:szCs w:val="26"/>
+              </w:rPr>
+              <w:t>1</w:t>
+            </w:r>
+          </w:p>
+        </w:tc>
+      </w:tr>
+      <w:tr>
+        <w:tc>
+          <w:tcPr>
+            <w:tcW w:w="579" w:type="dxa"/>
+          </w:tcPr>
+          <w:p>
+            <w:pPr>
+              <w:jc w:val="both"/>
+              <w:rPr>
+                <w:rFonts w:asciiTheme="majorHAnsi" w:hAnsiTheme="majorHAnsi" w:cstheme="majorHAnsi"/>
+                <w:sz w:val="26"/>
+                <w:szCs w:val="26"/>
+              </w:rPr>
+            </w:pPr>
+            <w:r>
+              <w:rPr>
+                <w:rFonts w:asciiTheme="majorHAnsi" w:hAnsiTheme="majorHAnsi" w:cstheme="majorHAnsi"/>
+                <w:sz w:val="26"/>
+                <w:szCs w:val="26"/>
+              </w:rPr>
+              <w:t>4</w:t>
+            </w:r>
+          </w:p>
+        </w:tc>
+        <w:tc>
+          <w:tcPr>
+            <w:tcW w:w="2125" w:type="dxa"/>
+          </w:tcPr>
+          <w:p>
+            <w:pPr>
+              <w:jc w:val="both"/>
+              <w:rPr>
+                <w:rFonts w:asciiTheme="majorHAnsi" w:hAnsiTheme="majorHAnsi" w:cstheme="majorHAnsi"/>
+                <w:sz w:val="26"/>
+                <w:szCs w:val="26"/>
+              </w:rPr>
+            </w:pPr>
+            <w:r>
+              <w:rPr>
+                <w:rFonts w:asciiTheme="majorHAnsi" w:hAnsiTheme="majorHAnsi" w:cstheme="majorHAnsi"/>
+                <w:sz w:val="26"/>
+                <w:szCs w:val="26"/>
+              </w:rPr>
+              <w:t>Phần mềm – Tin học</w:t>
+            </w:r>
+          </w:p>
+        </w:tc>
+        <w:tc>
+          <w:tcPr>
+            <w:tcW w:w="722" w:type="dxa"/>
+          </w:tcPr>
+          <w:p>
+            <w:pPr>
+              <w:jc w:val="both"/>
+              <w:rPr>
+                <w:rFonts w:asciiTheme="majorHAnsi" w:hAnsiTheme="majorHAnsi" w:cstheme="majorHAnsi"/>
+                <w:sz w:val="26"/>
+                <w:szCs w:val="26"/>
+              </w:rPr>
+            </w:pPr>
+            <w:r>
+              <w:rPr>
+                <w:rFonts w:asciiTheme="majorHAnsi" w:hAnsiTheme="majorHAnsi" w:cstheme="majorHAnsi"/>
+                <w:sz w:val="26"/>
+                <w:szCs w:val="26"/>
+              </w:rPr>
+              <w:t>2</w:t>
+            </w:r>
+          </w:p>
+        </w:tc>
+        <w:tc>
+          <w:tcPr>
+            <w:tcW w:w="1474" w:type="dxa"/>
+          </w:tcPr>
+          <w:p>
+            <w:pPr>
+              <w:jc w:val="both"/>
+              <w:rPr>
+                <w:rFonts w:asciiTheme="majorHAnsi" w:hAnsiTheme="majorHAnsi" w:cstheme="majorHAnsi"/>
+                <w:sz w:val="26"/>
+                <w:szCs w:val="26"/>
+              </w:rPr>
+            </w:pPr>
+            <w:r>
+              <w:rPr>
+                <w:rFonts w:asciiTheme="majorHAnsi" w:hAnsiTheme="majorHAnsi" w:cstheme="majorHAnsi"/>
+                <w:sz w:val="26"/>
+                <w:szCs w:val="26"/>
+              </w:rPr>
+              <w:t>10</w:t>
+            </w:r>
+          </w:p>
+        </w:tc>
+        <w:tc>
+          <w:tcPr>
+            <w:tcW w:w="1669" w:type="dxa"/>
+          </w:tcPr>
+          <w:p>
+            <w:pPr>
+              <w:jc w:val="both"/>
+              <w:rPr>
+                <w:rFonts w:asciiTheme="majorHAnsi" w:hAnsiTheme="majorHAnsi" w:cstheme="majorHAnsi"/>
+                <w:sz w:val="26"/>
+                <w:szCs w:val="26"/>
+              </w:rPr>
+            </w:pPr>
+            <w:r>
+              <w:rPr>
+                <w:rFonts w:asciiTheme="majorHAnsi" w:hAnsiTheme="majorHAnsi" w:cstheme="majorHAnsi"/>
+                <w:sz w:val="26"/>
+                <w:szCs w:val="26"/>
+              </w:rPr>
+              <w:t>1</w:t>
+            </w:r>
+            <w:r>
+              <w:rPr>
+                <w:rFonts w:asciiTheme="majorHAnsi" w:hAnsiTheme="majorHAnsi" w:cstheme="majorHAnsi"/>
+                <w:sz w:val="26"/>
+                <w:szCs w:val="26"/>
+              </w:rPr>
+              <w:t xml:space="preserve"> </w:t>
+            </w:r>
+            <w:r>
+              <w:rPr>
+                <w:rFonts w:asciiTheme="majorHAnsi" w:hAnsiTheme="majorHAnsi" w:cstheme="majorHAnsi"/>
+                <w:sz w:val="26"/>
+                <w:szCs w:val="26"/>
+              </w:rPr>
+              <w:t>phút 48</w:t>
+            </w:r>
+            <w:r>
+              <w:rPr>
+                <w:rFonts w:asciiTheme="majorHAnsi" w:hAnsiTheme="majorHAnsi" w:cstheme="majorHAnsi"/>
+                <w:sz w:val="26"/>
+                <w:szCs w:val="26"/>
+              </w:rPr>
+              <w:t xml:space="preserve"> giây</w:t>
+            </w:r>
+          </w:p>
+        </w:tc>
+        <w:tc>
+          <w:tcPr>
+            <w:tcW w:w="1394" w:type="dxa"/>
+          </w:tcPr>
+          <w:p>
+            <w:pPr>
+              <w:jc w:val="both"/>
+              <w:rPr>
+                <w:rFonts w:asciiTheme="majorHAnsi" w:hAnsiTheme="majorHAnsi" w:cstheme="majorHAnsi"/>
+                <w:sz w:val="26"/>
+                <w:szCs w:val="26"/>
+              </w:rPr>
+            </w:pPr>
+            <w:r>
+              <w:rPr>
+                <w:rFonts w:asciiTheme="majorHAnsi" w:hAnsiTheme="majorHAnsi" w:cstheme="majorHAnsi"/>
+                <w:sz w:val="26"/>
+                <w:szCs w:val="26"/>
+              </w:rPr>
+              <w:t>4</w:t>
+            </w:r>
+          </w:p>
+        </w:tc>
+        <w:tc>
+          <w:tcPr>
+            <w:tcW w:w="1279" w:type="dxa"/>
+          </w:tcPr>
+          <w:p>
+            <w:pPr>
+              <w:jc w:val="both"/>
+              <w:rPr>
+                <w:rFonts w:asciiTheme="majorHAnsi" w:hAnsiTheme="majorHAnsi" w:cstheme="majorHAnsi"/>
+                <w:sz w:val="26"/>
+                <w:szCs w:val="26"/>
+              </w:rPr>
+            </w:pPr>
+            <w:r>
+              <w:rPr>
+                <w:rFonts w:asciiTheme="majorHAnsi" w:hAnsiTheme="majorHAnsi" w:cstheme="majorHAnsi"/>
+                <w:sz w:val="26"/>
+                <w:szCs w:val="26"/>
+              </w:rPr>
+              <w:t>2</w:t>
+            </w:r>
+          </w:p>
+        </w:tc>
+      </w:tr>
+      <w:tr>
+        <w:tc>
+          <w:tcPr>
+            <w:tcW w:w="579" w:type="dxa"/>
+          </w:tcPr>
+          <w:p>
+            <w:pPr>
+              <w:jc w:val="both"/>
+              <w:rPr>
+                <w:rFonts w:asciiTheme="majorHAnsi" w:hAnsiTheme="majorHAnsi" w:cstheme="majorHAnsi"/>
+                <w:sz w:val="26"/>
+                <w:szCs w:val="26"/>
+              </w:rPr>
+            </w:pPr>
+            <w:r>
+              <w:rPr>
+                <w:rFonts w:asciiTheme="majorHAnsi" w:hAnsiTheme="majorHAnsi" w:cstheme="majorHAnsi"/>
+                <w:sz w:val="26"/>
+                <w:szCs w:val="26"/>
+              </w:rPr>
+              <w:t>5</w:t>
+            </w:r>
+          </w:p>
+        </w:tc>
+        <w:tc>
+          <w:tcPr>
+            <w:tcW w:w="2125" w:type="dxa"/>
+          </w:tcPr>
+          <w:p>
+            <w:pPr>
+              <w:jc w:val="both"/>
+              <w:rPr>
+                <w:rFonts w:asciiTheme="majorHAnsi" w:hAnsiTheme="majorHAnsi" w:cstheme="majorHAnsi"/>
+                <w:sz w:val="26"/>
+                <w:szCs w:val="26"/>
+              </w:rPr>
+            </w:pPr>
+            <w:r>
+              <w:rPr>
+                <w:rFonts w:asciiTheme="majorHAnsi" w:hAnsiTheme="majorHAnsi" w:cstheme="majorHAnsi"/>
+                <w:sz w:val="26"/>
+                <w:szCs w:val="26"/>
+              </w:rPr>
+              <w:t>Phần mềm – Tin học</w:t>
+            </w:r>
+          </w:p>
+        </w:tc>
+        <w:tc>
+          <w:tcPr>
+            <w:tcW w:w="722" w:type="dxa"/>
+          </w:tcPr>
+          <w:p>
+            <w:pPr>
+              <w:jc w:val="both"/>
+              <w:rPr>
+                <w:rFonts w:asciiTheme="majorHAnsi" w:hAnsiTheme="majorHAnsi" w:cstheme="majorHAnsi"/>
+                <w:sz w:val="26"/>
+                <w:szCs w:val="26"/>
+              </w:rPr>
+            </w:pPr>
+            <w:r>
+              <w:rPr>
+                <w:rFonts w:asciiTheme="majorHAnsi" w:hAnsiTheme="majorHAnsi" w:cstheme="majorHAnsi"/>
+                <w:sz w:val="26"/>
+                <w:szCs w:val="26"/>
+              </w:rPr>
+              <w:t>2</w:t>
+            </w:r>
+          </w:p>
+        </w:tc>
+        <w:tc>
+          <w:tcPr>
+            <w:tcW w:w="1474" w:type="dxa"/>
+          </w:tcPr>
+          <w:p>
+            <w:pPr>
+              <w:jc w:val="both"/>
+              <w:rPr>
+                <w:rFonts w:asciiTheme="majorHAnsi" w:hAnsiTheme="majorHAnsi" w:cstheme="majorHAnsi"/>
+                <w:sz w:val="26"/>
+                <w:szCs w:val="26"/>
+              </w:rPr>
+            </w:pPr>
+            <w:r>
+              <w:rPr>
+                <w:rFonts w:asciiTheme="majorHAnsi" w:hAnsiTheme="majorHAnsi" w:cstheme="majorHAnsi"/>
+                <w:sz w:val="26"/>
+                <w:szCs w:val="26"/>
+              </w:rPr>
+              <w:t>20</w:t>
+            </w:r>
+          </w:p>
+        </w:tc>
+        <w:tc>
+          <w:tcPr>
+            <w:tcW w:w="1669" w:type="dxa"/>
+          </w:tcPr>
+          <w:p>
+            <w:pPr>
+              <w:jc w:val="both"/>
+              <w:rPr>
+                <w:rFonts w:asciiTheme="majorHAnsi" w:hAnsiTheme="majorHAnsi" w:cstheme="majorHAnsi"/>
+                <w:sz w:val="26"/>
+                <w:szCs w:val="26"/>
+              </w:rPr>
+            </w:pPr>
+            <w:r>
+              <w:rPr>
+                <w:rFonts w:asciiTheme="majorHAnsi" w:hAnsiTheme="majorHAnsi" w:cstheme="majorHAnsi"/>
+                <w:sz w:val="26"/>
+                <w:szCs w:val="26"/>
+              </w:rPr>
+              <w:t>5</w:t>
+            </w:r>
+            <w:r>
+              <w:rPr>
+                <w:rFonts w:asciiTheme="majorHAnsi" w:hAnsiTheme="majorHAnsi" w:cstheme="majorHAnsi"/>
+                <w:sz w:val="26"/>
+                <w:szCs w:val="26"/>
+              </w:rPr>
+              <w:t xml:space="preserve"> phút </w:t>
+            </w:r>
+            <w:r>
+              <w:rPr>
+                <w:rFonts w:asciiTheme="majorHAnsi" w:hAnsiTheme="majorHAnsi" w:cstheme="majorHAnsi"/>
+                <w:sz w:val="26"/>
+                <w:szCs w:val="26"/>
+              </w:rPr>
+              <w:t>14</w:t>
+            </w:r>
+            <w:r>
+              <w:rPr>
+                <w:rFonts w:asciiTheme="majorHAnsi" w:hAnsiTheme="majorHAnsi" w:cstheme="majorHAnsi"/>
+                <w:sz w:val="26"/>
+                <w:szCs w:val="26"/>
+              </w:rPr>
+              <w:t xml:space="preserve"> giây</w:t>
+            </w:r>
+          </w:p>
+        </w:tc>
+        <w:tc>
+          <w:tcPr>
+            <w:tcW w:w="1394" w:type="dxa"/>
+          </w:tcPr>
+          <w:p>
+            <w:pPr>
+              <w:jc w:val="both"/>
+              <w:rPr>
+                <w:rFonts w:asciiTheme="majorHAnsi" w:hAnsiTheme="majorHAnsi" w:cstheme="majorHAnsi"/>
+                <w:sz w:val="26"/>
+                <w:szCs w:val="26"/>
+              </w:rPr>
+            </w:pPr>
+            <w:r>
+              <w:rPr>
+                <w:rFonts w:asciiTheme="majorHAnsi" w:hAnsiTheme="majorHAnsi" w:cstheme="majorHAnsi"/>
+                <w:sz w:val="26"/>
+                <w:szCs w:val="26"/>
+              </w:rPr>
+              <w:t>13</w:t>
+            </w:r>
+          </w:p>
+        </w:tc>
+        <w:tc>
+          <w:tcPr>
+            <w:tcW w:w="1279" w:type="dxa"/>
+          </w:tcPr>
+          <w:p>
+            <w:pPr>
+              <w:jc w:val="both"/>
+              <w:rPr>
+                <w:rFonts w:asciiTheme="majorHAnsi" w:hAnsiTheme="majorHAnsi" w:cstheme="majorHAnsi"/>
+                <w:sz w:val="26"/>
+                <w:szCs w:val="26"/>
+              </w:rPr>
+            </w:pPr>
+            <w:r>
+              <w:rPr>
+                <w:rFonts w:asciiTheme="majorHAnsi" w:hAnsiTheme="majorHAnsi" w:cstheme="majorHAnsi"/>
+                <w:sz w:val="26"/>
+                <w:szCs w:val="26"/>
+              </w:rPr>
+              <w:t>2</w:t>
+            </w:r>
+          </w:p>
+        </w:tc>
+      </w:tr>
+      <w:tr>
+        <w:tc>
+          <w:tcPr>
+            <w:tcW w:w="579" w:type="dxa"/>
+          </w:tcPr>
+          <w:p>
+            <w:pPr>
+              <w:jc w:val="both"/>
+              <w:rPr>
+                <w:rFonts w:asciiTheme="majorHAnsi" w:hAnsiTheme="majorHAnsi" w:cstheme="majorHAnsi"/>
+                <w:sz w:val="26"/>
+                <w:szCs w:val="26"/>
+              </w:rPr>
+            </w:pPr>
+            <w:r>
+              <w:rPr>
+                <w:rFonts w:asciiTheme="majorHAnsi" w:hAnsiTheme="majorHAnsi" w:cstheme="majorHAnsi"/>
+                <w:sz w:val="26"/>
+                <w:szCs w:val="26"/>
+              </w:rPr>
+              <w:t>6</w:t>
+            </w:r>
+          </w:p>
+        </w:tc>
+        <w:tc>
+          <w:tcPr>
+            <w:tcW w:w="2125" w:type="dxa"/>
+          </w:tcPr>
+          <w:p>
+            <w:pPr>
+              <w:jc w:val="both"/>
+              <w:rPr>
+                <w:rFonts w:asciiTheme="majorHAnsi" w:hAnsiTheme="majorHAnsi" w:cstheme="majorHAnsi"/>
+                <w:sz w:val="26"/>
+                <w:szCs w:val="26"/>
+              </w:rPr>
+            </w:pPr>
+            <w:r>
+              <w:rPr>
+                <w:rFonts w:asciiTheme="majorHAnsi" w:hAnsiTheme="majorHAnsi" w:cstheme="majorHAnsi"/>
+                <w:sz w:val="26"/>
+                <w:szCs w:val="26"/>
+              </w:rPr>
+              <w:t>Công nghệ thông tin</w:t>
+            </w:r>
+          </w:p>
+        </w:tc>
+        <w:tc>
+          <w:tcPr>
+            <w:tcW w:w="722" w:type="dxa"/>
+          </w:tcPr>
+          <w:p>
+            <w:pPr>
+              <w:jc w:val="both"/>
+              <w:rPr>
+                <w:rFonts w:asciiTheme="majorHAnsi" w:hAnsiTheme="majorHAnsi" w:cstheme="majorHAnsi"/>
+                <w:sz w:val="26"/>
+                <w:szCs w:val="26"/>
+              </w:rPr>
+            </w:pPr>
+            <w:r>
+              <w:rPr>
+                <w:rFonts w:asciiTheme="majorHAnsi" w:hAnsiTheme="majorHAnsi" w:cstheme="majorHAnsi"/>
+                <w:sz w:val="26"/>
+                <w:szCs w:val="26"/>
+              </w:rPr>
+              <w:t>1</w:t>
+            </w:r>
+          </w:p>
+        </w:tc>
+        <w:tc>
+          <w:tcPr>
+            <w:tcW w:w="1474" w:type="dxa"/>
+          </w:tcPr>
+          <w:p>
+            <w:pPr>
+              <w:jc w:val="both"/>
+              <w:rPr>
+                <w:rFonts w:asciiTheme="majorHAnsi" w:hAnsiTheme="majorHAnsi" w:cstheme="majorHAnsi"/>
+                <w:sz w:val="26"/>
+                <w:szCs w:val="26"/>
+              </w:rPr>
+            </w:pPr>
+            <w:r>
+              <w:rPr>
+                <w:rFonts w:asciiTheme="majorHAnsi" w:hAnsiTheme="majorHAnsi" w:cstheme="majorHAnsi"/>
+                <w:sz w:val="26"/>
+                <w:szCs w:val="26"/>
+              </w:rPr>
+              <w:t>10</w:t>
+            </w:r>
+          </w:p>
+        </w:tc>
+        <w:tc>
+          <w:tcPr>
+            <w:tcW w:w="1669" w:type="dxa"/>
+          </w:tcPr>
+          <w:p>
+            <w:pPr>
+              <w:jc w:val="both"/>
+              <w:rPr>
+                <w:rFonts w:asciiTheme="majorHAnsi" w:hAnsiTheme="majorHAnsi" w:cstheme="majorHAnsi"/>
+                <w:sz w:val="26"/>
+                <w:szCs w:val="26"/>
+              </w:rPr>
+            </w:pPr>
+            <w:r>
+              <w:rPr>
+                <w:rFonts w:asciiTheme="majorHAnsi" w:hAnsiTheme="majorHAnsi" w:cstheme="majorHAnsi"/>
+                <w:sz w:val="26"/>
+                <w:szCs w:val="26"/>
+              </w:rPr>
+              <w:t>30</w:t>
+            </w:r>
+            <w:r>
+              <w:rPr>
+                <w:rFonts w:asciiTheme="majorHAnsi" w:hAnsiTheme="majorHAnsi" w:cstheme="majorHAnsi"/>
+                <w:sz w:val="26"/>
+                <w:szCs w:val="26"/>
+              </w:rPr>
+              <w:t xml:space="preserve"> giây</w:t>
+            </w:r>
+          </w:p>
+        </w:tc>
+        <w:tc>
+          <w:tcPr>
+            <w:tcW w:w="1394" w:type="dxa"/>
+          </w:tcPr>
+          <w:p>
+            <w:pPr>
+              <w:jc w:val="both"/>
+              <w:rPr>
+                <w:rFonts w:asciiTheme="majorHAnsi" w:hAnsiTheme="majorHAnsi" w:cstheme="majorHAnsi"/>
+                <w:sz w:val="26"/>
+                <w:szCs w:val="26"/>
+              </w:rPr>
+            </w:pPr>
+            <w:r>
+              <w:rPr>
+                <w:rFonts w:asciiTheme="majorHAnsi" w:hAnsiTheme="majorHAnsi" w:cstheme="majorHAnsi"/>
+                <w:sz w:val="26"/>
+                <w:szCs w:val="26"/>
+              </w:rPr>
+              <w:t>4</w:t>
+            </w:r>
+          </w:p>
+        </w:tc>
+        <w:tc>
+          <w:tcPr>
+            <w:tcW w:w="1279" w:type="dxa"/>
+          </w:tcPr>
+          <w:p>
+            <w:pPr>
+              <w:jc w:val="both"/>
+              <w:rPr>
+                <w:rFonts w:asciiTheme="majorHAnsi" w:hAnsiTheme="majorHAnsi" w:cstheme="majorHAnsi"/>
+                <w:sz w:val="26"/>
+                <w:szCs w:val="26"/>
+              </w:rPr>
+            </w:pPr>
+            <w:r>
+              <w:rPr>
+                <w:rFonts w:asciiTheme="majorHAnsi" w:hAnsiTheme="majorHAnsi" w:cstheme="majorHAnsi"/>
+                <w:sz w:val="26"/>
+                <w:szCs w:val="26"/>
+              </w:rPr>
+              <w:t>2</w:t>
+            </w:r>
+          </w:p>
+        </w:tc>
+      </w:tr>
+      <w:tr>
+        <w:tc>
+          <w:tcPr>
+            <w:tcW w:w="579" w:type="dxa"/>
+          </w:tcPr>
+          <w:p>
+            <w:pPr>
+              <w:jc w:val="both"/>
+              <w:rPr>
+                <w:rFonts w:asciiTheme="majorHAnsi" w:hAnsiTheme="majorHAnsi" w:cstheme="majorHAnsi"/>
+                <w:sz w:val="26"/>
+                <w:szCs w:val="26"/>
+              </w:rPr>
+            </w:pPr>
+            <w:r>
+              <w:rPr>
+                <w:rFonts w:asciiTheme="majorHAnsi" w:hAnsiTheme="majorHAnsi" w:cstheme="majorHAnsi"/>
+                <w:sz w:val="26"/>
+                <w:szCs w:val="26"/>
+              </w:rPr>
+              <w:t>7</w:t>
+            </w:r>
+          </w:p>
+        </w:tc>
+        <w:tc>
+          <w:tcPr>
+            <w:tcW w:w="2125" w:type="dxa"/>
+          </w:tcPr>
+          <w:p>
+            <w:pPr>
+              <w:jc w:val="both"/>
+              <w:rPr>
+                <w:rFonts w:asciiTheme="majorHAnsi" w:hAnsiTheme="majorHAnsi" w:cstheme="majorHAnsi"/>
+                <w:sz w:val="26"/>
+                <w:szCs w:val="26"/>
+              </w:rPr>
+            </w:pPr>
+            <w:r>
+              <w:rPr>
+                <w:rFonts w:asciiTheme="majorHAnsi" w:hAnsiTheme="majorHAnsi" w:cstheme="majorHAnsi"/>
+                <w:sz w:val="26"/>
+                <w:szCs w:val="26"/>
+              </w:rPr>
+              <w:t>Hệ thống thông tin</w:t>
+            </w:r>
+          </w:p>
+        </w:tc>
+        <w:tc>
+          <w:tcPr>
+            <w:tcW w:w="722" w:type="dxa"/>
+          </w:tcPr>
+          <w:p>
+            <w:pPr>
+              <w:jc w:val="both"/>
+              <w:rPr>
+                <w:rFonts w:asciiTheme="majorHAnsi" w:hAnsiTheme="majorHAnsi" w:cstheme="majorHAnsi"/>
+                <w:sz w:val="26"/>
+                <w:szCs w:val="26"/>
+              </w:rPr>
+            </w:pPr>
+            <w:r>
+              <w:rPr>
+                <w:rFonts w:asciiTheme="majorHAnsi" w:hAnsiTheme="majorHAnsi" w:cstheme="majorHAnsi"/>
+                <w:sz w:val="26"/>
+                <w:szCs w:val="26"/>
+              </w:rPr>
+              <w:t>1</w:t>
+            </w:r>
+          </w:p>
+        </w:tc>
+        <w:tc>
+          <w:tcPr>
+            <w:tcW w:w="1474" w:type="dxa"/>
+          </w:tcPr>
+          <w:p>
+            <w:pPr>
+              <w:jc w:val="both"/>
+              <w:rPr>
+                <w:rFonts w:asciiTheme="majorHAnsi" w:hAnsiTheme="majorHAnsi" w:cstheme="majorHAnsi"/>
+                <w:sz w:val="26"/>
+                <w:szCs w:val="26"/>
+              </w:rPr>
+            </w:pPr>
+            <w:r>
+              <w:rPr>
+                <w:rFonts w:asciiTheme="majorHAnsi" w:hAnsiTheme="majorHAnsi" w:cstheme="majorHAnsi"/>
+                <w:sz w:val="26"/>
+                <w:szCs w:val="26"/>
+              </w:rPr>
+              <w:t>10</w:t>
+            </w:r>
+          </w:p>
+        </w:tc>
+        <w:tc>
+          <w:tcPr>
+            <w:tcW w:w="1669" w:type="dxa"/>
+          </w:tcPr>
+          <w:p>
+            <w:pPr>
+              <w:jc w:val="both"/>
+              <w:rPr>
+                <w:rFonts w:asciiTheme="majorHAnsi" w:hAnsiTheme="majorHAnsi" w:cstheme="majorHAnsi"/>
+                <w:sz w:val="26"/>
+                <w:szCs w:val="26"/>
+              </w:rPr>
+            </w:pPr>
+            <w:r>
+              <w:rPr>
+                <w:rFonts w:asciiTheme="majorHAnsi" w:hAnsiTheme="majorHAnsi" w:cstheme="majorHAnsi"/>
+                <w:sz w:val="26"/>
+                <w:szCs w:val="26"/>
+              </w:rPr>
+              <w:t>55</w:t>
+            </w:r>
+            <w:r>
+              <w:rPr>
+                <w:rFonts w:asciiTheme="majorHAnsi" w:hAnsiTheme="majorHAnsi" w:cstheme="majorHAnsi"/>
+                <w:sz w:val="26"/>
+                <w:szCs w:val="26"/>
+              </w:rPr>
+              <w:t xml:space="preserve"> giây</w:t>
+            </w:r>
+          </w:p>
+        </w:tc>
+        <w:tc>
+          <w:tcPr>
+            <w:tcW w:w="1394" w:type="dxa"/>
+          </w:tcPr>
+          <w:p>
+            <w:pPr>
+              <w:jc w:val="both"/>
+              <w:rPr>
+                <w:rFonts w:asciiTheme="majorHAnsi" w:hAnsiTheme="majorHAnsi" w:cstheme="majorHAnsi"/>
+                <w:sz w:val="26"/>
+                <w:szCs w:val="26"/>
+              </w:rPr>
+            </w:pPr>
+            <w:r>
+              <w:rPr>
+                <w:rFonts w:asciiTheme="majorHAnsi" w:hAnsiTheme="majorHAnsi" w:cstheme="majorHAnsi"/>
+                <w:sz w:val="26"/>
+                <w:szCs w:val="26"/>
+              </w:rPr>
+              <w:t>0</w:t>
+            </w:r>
+          </w:p>
+        </w:tc>
+        <w:tc>
+          <w:tcPr>
+            <w:tcW w:w="1279" w:type="dxa"/>
+          </w:tcPr>
+          <w:p>
+            <w:pPr>
+              <w:jc w:val="both"/>
+              <w:rPr>
+                <w:rFonts w:asciiTheme="majorHAnsi" w:hAnsiTheme="majorHAnsi" w:cstheme="majorHAnsi"/>
+                <w:sz w:val="26"/>
+                <w:szCs w:val="26"/>
+              </w:rPr>
+            </w:pPr>
+            <w:r>
+              <w:rPr>
+                <w:rFonts w:asciiTheme="majorHAnsi" w:hAnsiTheme="majorHAnsi" w:cstheme="majorHAnsi"/>
+                <w:sz w:val="26"/>
+                <w:szCs w:val="26"/>
+              </w:rPr>
+              <w:t>0</w:t>
+            </w:r>
+          </w:p>
+        </w:tc>
+      </w:tr>
+      <w:tr>
+        <w:tc>
+          <w:tcPr>
+            <w:tcW w:w="579" w:type="dxa"/>
+          </w:tcPr>
+          <w:p>
+            <w:pPr>
+              <w:jc w:val="both"/>
+              <w:rPr>
+                <w:rFonts w:asciiTheme="majorHAnsi" w:hAnsiTheme="majorHAnsi" w:cstheme="majorHAnsi"/>
+                <w:sz w:val="26"/>
+                <w:szCs w:val="26"/>
+              </w:rPr>
+            </w:pPr>
+            <w:r>
+              <w:rPr>
+                <w:rFonts w:asciiTheme="majorHAnsi" w:hAnsiTheme="majorHAnsi" w:cstheme="majorHAnsi"/>
+                <w:sz w:val="26"/>
+                <w:szCs w:val="26"/>
+              </w:rPr>
+              <w:t>8</w:t>
+            </w:r>
+          </w:p>
+        </w:tc>
+        <w:tc>
+          <w:tcPr>
+            <w:tcW w:w="2125" w:type="dxa"/>
+          </w:tcPr>
+          <w:p>
+            <w:pPr>
+              <w:jc w:val="both"/>
+              <w:rPr>
+                <w:rFonts w:asciiTheme="majorHAnsi" w:hAnsiTheme="majorHAnsi" w:cstheme="majorHAnsi"/>
+                <w:sz w:val="26"/>
+                <w:szCs w:val="26"/>
+              </w:rPr>
+            </w:pPr>
+            <w:r>
+              <w:rPr>
+                <w:rFonts w:asciiTheme="majorHAnsi" w:hAnsiTheme="majorHAnsi" w:cstheme="majorHAnsi"/>
+                <w:sz w:val="26"/>
+                <w:szCs w:val="26"/>
+              </w:rPr>
+              <w:t>Hợp đồng</w:t>
+            </w:r>
+          </w:p>
+        </w:tc>
+        <w:tc>
+          <w:tcPr>
+            <w:tcW w:w="722" w:type="dxa"/>
+          </w:tcPr>
+          <w:p>
+            <w:pPr>
+              <w:jc w:val="both"/>
+              <w:rPr>
+                <w:rFonts w:asciiTheme="majorHAnsi" w:hAnsiTheme="majorHAnsi" w:cstheme="majorHAnsi"/>
+                <w:sz w:val="26"/>
+                <w:szCs w:val="26"/>
+              </w:rPr>
+            </w:pPr>
+            <w:r>
+              <w:rPr>
+                <w:rFonts w:asciiTheme="majorHAnsi" w:hAnsiTheme="majorHAnsi" w:cstheme="majorHAnsi"/>
+                <w:sz w:val="26"/>
+                <w:szCs w:val="26"/>
+              </w:rPr>
+              <w:t>1</w:t>
+            </w:r>
+          </w:p>
+        </w:tc>
+        <w:tc>
+          <w:tcPr>
+            <w:tcW w:w="1474" w:type="dxa"/>
+          </w:tcPr>
+          <w:p>
+            <w:pPr>
+              <w:jc w:val="both"/>
+              <w:rPr>
+                <w:rFonts w:asciiTheme="majorHAnsi" w:hAnsiTheme="majorHAnsi" w:cstheme="majorHAnsi"/>
+                <w:sz w:val="26"/>
+                <w:szCs w:val="26"/>
+              </w:rPr>
+            </w:pPr>
+            <w:r>
+              <w:rPr>
+                <w:rFonts w:asciiTheme="majorHAnsi" w:hAnsiTheme="majorHAnsi" w:cstheme="majorHAnsi"/>
+                <w:sz w:val="26"/>
+                <w:szCs w:val="26"/>
+              </w:rPr>
+              <w:t>1</w:t>
+            </w:r>
+            <w:r>
+              <w:rPr>
+                <w:rFonts w:asciiTheme="majorHAnsi" w:hAnsiTheme="majorHAnsi" w:cstheme="majorHAnsi"/>
+                <w:sz w:val="26"/>
+                <w:szCs w:val="26"/>
+              </w:rPr>
+              <w:t>5</w:t>
+            </w:r>
+          </w:p>
+        </w:tc>
+        <w:tc>
+          <w:tcPr>
+            <w:tcW w:w="1669" w:type="dxa"/>
+          </w:tcPr>
+          <w:p>
+            <w:pPr>
+              <w:jc w:val="both"/>
+              <w:rPr>
+                <w:rFonts w:asciiTheme="majorHAnsi" w:hAnsiTheme="majorHAnsi" w:cstheme="majorHAnsi"/>
+                <w:sz w:val="26"/>
+                <w:szCs w:val="26"/>
+              </w:rPr>
+            </w:pPr>
+            <w:r>
+              <w:rPr>
+                <w:rFonts w:asciiTheme="majorHAnsi" w:hAnsiTheme="majorHAnsi" w:cstheme="majorHAnsi"/>
+                <w:sz w:val="26"/>
+                <w:szCs w:val="26"/>
+              </w:rPr>
+              <w:t>1phút 52 giây</w:t>
+            </w:r>
+          </w:p>
+        </w:tc>
+        <w:tc>
+          <w:tcPr>
+            <w:tcW w:w="1394" w:type="dxa"/>
+          </w:tcPr>
+          <w:p>
+            <w:pPr>
+              <w:jc w:val="both"/>
+              <w:rPr>
+                <w:rFonts w:asciiTheme="majorHAnsi" w:hAnsiTheme="majorHAnsi" w:cstheme="majorHAnsi"/>
+                <w:sz w:val="26"/>
+                <w:szCs w:val="26"/>
+              </w:rPr>
+            </w:pPr>
+            <w:r>
+              <w:rPr>
+                <w:rFonts w:asciiTheme="majorHAnsi" w:hAnsiTheme="majorHAnsi" w:cstheme="majorHAnsi"/>
+                <w:sz w:val="26"/>
+                <w:szCs w:val="26"/>
+              </w:rPr>
+              <w:t>2</w:t>
+            </w:r>
+          </w:p>
+        </w:tc>
+        <w:tc>
+          <w:tcPr>
+            <w:tcW w:w="1279" w:type="dxa"/>
+          </w:tcPr>
+          <w:p>
+            <w:pPr>
+              <w:jc w:val="both"/>
+              <w:rPr>
+                <w:rFonts w:asciiTheme="majorHAnsi" w:hAnsiTheme="majorHAnsi" w:cstheme="majorHAnsi"/>
+                <w:sz w:val="26"/>
+                <w:szCs w:val="26"/>
+              </w:rPr>
+            </w:pPr>
+            <w:r>
+              <w:rPr>
+                <w:rFonts w:asciiTheme="majorHAnsi" w:hAnsiTheme="majorHAnsi" w:cstheme="majorHAnsi"/>
+                <w:sz w:val="26"/>
+                <w:szCs w:val="26"/>
+              </w:rPr>
+              <w:t>1</w:t>
+            </w:r>
+          </w:p>
+        </w:tc>
+      </w:tr>
+      <w:tr>
+        <w:tc>
+          <w:tcPr>
+            <w:tcW w:w="579" w:type="dxa"/>
+          </w:tcPr>
+          <w:p>
+            <w:pPr>
+              <w:jc w:val="both"/>
+              <w:rPr>
+                <w:rFonts w:asciiTheme="majorHAnsi" w:hAnsiTheme="majorHAnsi" w:cstheme="majorHAnsi"/>
+                <w:sz w:val="26"/>
+                <w:szCs w:val="26"/>
+              </w:rPr>
+            </w:pPr>
+            <w:r>
+              <w:rPr>
+                <w:rFonts w:asciiTheme="majorHAnsi" w:hAnsiTheme="majorHAnsi" w:cstheme="majorHAnsi"/>
+                <w:sz w:val="26"/>
+                <w:szCs w:val="26"/>
+              </w:rPr>
+              <w:t>9</w:t>
+            </w:r>
+          </w:p>
+        </w:tc>
+        <w:tc>
+          <w:tcPr>
+            <w:tcW w:w="2125" w:type="dxa"/>
+          </w:tcPr>
+          <w:p>
+            <w:pPr>
+              <w:jc w:val="both"/>
+              <w:rPr>
+                <w:rFonts w:asciiTheme="majorHAnsi" w:hAnsiTheme="majorHAnsi" w:cstheme="majorHAnsi"/>
+                <w:sz w:val="26"/>
+                <w:szCs w:val="26"/>
+              </w:rPr>
+            </w:pPr>
+            <w:r>
+              <w:rPr>
+                <w:rFonts w:asciiTheme="majorHAnsi" w:hAnsiTheme="majorHAnsi" w:cstheme="majorHAnsi"/>
+                <w:sz w:val="26"/>
+                <w:szCs w:val="26"/>
+              </w:rPr>
+              <w:t>Bộ nhớ ảo – Hệ điều hành</w:t>
+            </w:r>
+          </w:p>
+        </w:tc>
+        <w:tc>
+          <w:tcPr>
+            <w:tcW w:w="722" w:type="dxa"/>
+          </w:tcPr>
+          <w:p>
+            <w:pPr>
+              <w:jc w:val="both"/>
+              <w:rPr>
+                <w:rFonts w:asciiTheme="majorHAnsi" w:hAnsiTheme="majorHAnsi" w:cstheme="majorHAnsi"/>
+                <w:sz w:val="26"/>
+                <w:szCs w:val="26"/>
+              </w:rPr>
+            </w:pPr>
+            <w:r>
+              <w:rPr>
+                <w:rFonts w:asciiTheme="majorHAnsi" w:hAnsiTheme="majorHAnsi" w:cstheme="majorHAnsi"/>
+                <w:sz w:val="26"/>
+                <w:szCs w:val="26"/>
+              </w:rPr>
+              <w:t>2</w:t>
+            </w:r>
+          </w:p>
+        </w:tc>
+        <w:tc>
+          <w:tcPr>
+            <w:tcW w:w="1474" w:type="dxa"/>
+          </w:tcPr>
+          <w:p>
+            <w:pPr>
+              <w:jc w:val="both"/>
+              <w:rPr>
+                <w:rFonts w:asciiTheme="majorHAnsi" w:hAnsiTheme="majorHAnsi" w:cstheme="majorHAnsi"/>
+                <w:sz w:val="26"/>
+                <w:szCs w:val="26"/>
+              </w:rPr>
+            </w:pPr>
+            <w:r>
+              <w:rPr>
+                <w:rFonts w:asciiTheme="majorHAnsi" w:hAnsiTheme="majorHAnsi" w:cstheme="majorHAnsi"/>
+                <w:sz w:val="26"/>
+                <w:szCs w:val="26"/>
+              </w:rPr>
+              <w:t>6</w:t>
+            </w:r>
+            <w:r>
+              <w:rPr>
+                <w:rFonts w:asciiTheme="majorHAnsi" w:hAnsiTheme="majorHAnsi" w:cstheme="majorHAnsi"/>
+                <w:sz w:val="26"/>
+                <w:szCs w:val="26"/>
+              </w:rPr>
+              <w:t>0</w:t>
+            </w:r>
+          </w:p>
+        </w:tc>
+        <w:tc>
+          <w:tcPr>
+            <w:tcW w:w="1669" w:type="dxa"/>
+          </w:tcPr>
+          <w:p>
+            <w:pPr>
+              <w:jc w:val="both"/>
+              <w:rPr>
+                <w:rFonts w:asciiTheme="majorHAnsi" w:hAnsiTheme="majorHAnsi" w:cstheme="majorHAnsi"/>
+                <w:sz w:val="26"/>
+                <w:szCs w:val="26"/>
+              </w:rPr>
+            </w:pPr>
+            <w:r>
+              <w:rPr>
+                <w:rFonts w:asciiTheme="majorHAnsi" w:hAnsiTheme="majorHAnsi" w:cstheme="majorHAnsi"/>
+                <w:sz w:val="26"/>
+                <w:szCs w:val="26"/>
+              </w:rPr>
+              <w:t>10 phủ 16 giây</w:t>
+            </w:r>
+          </w:p>
+        </w:tc>
+        <w:tc>
+          <w:tcPr>
+            <w:tcW w:w="1394" w:type="dxa"/>
+          </w:tcPr>
+          <w:p>
+            <w:pPr>
+              <w:jc w:val="both"/>
+              <w:rPr>
+                <w:rFonts w:asciiTheme="majorHAnsi" w:hAnsiTheme="majorHAnsi" w:cstheme="majorHAnsi"/>
+                <w:sz w:val="26"/>
+                <w:szCs w:val="26"/>
+              </w:rPr>
+            </w:pPr>
+            <w:r>
+              <w:rPr>
+                <w:rFonts w:asciiTheme="majorHAnsi" w:hAnsiTheme="majorHAnsi" w:cstheme="majorHAnsi"/>
+                <w:sz w:val="26"/>
+                <w:szCs w:val="26"/>
+              </w:rPr>
+              <w:t>0</w:t>
+            </w:r>
+          </w:p>
+        </w:tc>
+        <w:tc>
+          <w:tcPr>
+            <w:tcW w:w="1279" w:type="dxa"/>
+          </w:tcPr>
+          <w:p>
+            <w:pPr>
+              <w:jc w:val="both"/>
+              <w:rPr>
+                <w:rFonts w:asciiTheme="majorHAnsi" w:hAnsiTheme="majorHAnsi" w:cstheme="majorHAnsi"/>
+                <w:sz w:val="26"/>
+                <w:szCs w:val="26"/>
+              </w:rPr>
+            </w:pPr>
+            <w:r>
+              <w:rPr>
+                <w:rFonts w:asciiTheme="majorHAnsi" w:hAnsiTheme="majorHAnsi" w:cstheme="majorHAnsi"/>
+                <w:sz w:val="26"/>
+                <w:szCs w:val="26"/>
+              </w:rPr>
+              <w:t>0</w:t>
+            </w:r>
+          </w:p>
+        </w:tc>
+      </w:tr>
+      <w:tr>
+        <w:tc>
+          <w:tcPr>
+            <w:tcW w:w="579" w:type="dxa"/>
+          </w:tcPr>
+          <w:p>
+            <w:pPr>
+              <w:jc w:val="both"/>
+              <w:rPr>
+                <w:rFonts w:asciiTheme="majorHAnsi" w:hAnsiTheme="majorHAnsi" w:cstheme="majorHAnsi"/>
+                <w:sz w:val="26"/>
+                <w:szCs w:val="26"/>
+              </w:rPr>
+            </w:pPr>
+            <w:r>
+              <w:rPr>
+                <w:rFonts w:asciiTheme="majorHAnsi" w:hAnsiTheme="majorHAnsi" w:cstheme="majorHAnsi"/>
+                <w:sz w:val="26"/>
+                <w:szCs w:val="26"/>
+              </w:rPr>
+              <w:t>10</w:t>
+            </w:r>
+          </w:p>
+        </w:tc>
+        <w:tc>
+          <w:tcPr>
+            <w:tcW w:w="2125" w:type="dxa"/>
+          </w:tcPr>
+          <w:p>
+            <w:pPr>
+              <w:jc w:val="both"/>
+              <w:rPr>
+                <w:rFonts w:asciiTheme="majorHAnsi" w:hAnsiTheme="majorHAnsi" w:cstheme="majorHAnsi"/>
+                <w:sz w:val="26"/>
+                <w:szCs w:val="26"/>
+              </w:rPr>
+            </w:pPr>
+            <w:r>
+              <w:rPr>
+                <w:rFonts w:asciiTheme="majorHAnsi" w:hAnsiTheme="majorHAnsi" w:cstheme="majorHAnsi"/>
+                <w:sz w:val="26"/>
+                <w:szCs w:val="26"/>
+              </w:rPr>
+              <w:t xml:space="preserve">Phần mềm – Tin học – </w:t>
+            </w:r>
+            <w:r>
+              <w:rPr>
+                <w:rFonts w:asciiTheme="majorHAnsi" w:hAnsiTheme="majorHAnsi" w:cstheme="majorHAnsi"/>
+                <w:sz w:val="26"/>
+                <w:szCs w:val="26"/>
+              </w:rPr>
+              <w:t>Hệ điều hành</w:t>
+            </w:r>
+          </w:p>
+        </w:tc>
+        <w:tc>
+          <w:tcPr>
+            <w:tcW w:w="722" w:type="dxa"/>
+          </w:tcPr>
+          <w:p>
+            <w:pPr>
+              <w:jc w:val="both"/>
+              <w:rPr>
+                <w:rFonts w:asciiTheme="majorHAnsi" w:hAnsiTheme="majorHAnsi" w:cstheme="majorHAnsi"/>
+                <w:sz w:val="26"/>
+                <w:szCs w:val="26"/>
+              </w:rPr>
+            </w:pPr>
+            <w:r>
+              <w:rPr>
+                <w:rFonts w:asciiTheme="majorHAnsi" w:hAnsiTheme="majorHAnsi" w:cstheme="majorHAnsi"/>
+                <w:sz w:val="26"/>
+                <w:szCs w:val="26"/>
+              </w:rPr>
+              <w:t>3</w:t>
+            </w:r>
+          </w:p>
+        </w:tc>
+        <w:tc>
+          <w:tcPr>
+            <w:tcW w:w="1474" w:type="dxa"/>
+          </w:tcPr>
+          <w:p>
+            <w:pPr>
+              <w:jc w:val="both"/>
+              <w:rPr>
+                <w:rFonts w:asciiTheme="majorHAnsi" w:hAnsiTheme="majorHAnsi" w:cstheme="majorHAnsi"/>
+                <w:sz w:val="26"/>
+                <w:szCs w:val="26"/>
+              </w:rPr>
+            </w:pPr>
+            <w:r>
+              <w:rPr>
+                <w:rFonts w:asciiTheme="majorHAnsi" w:hAnsiTheme="majorHAnsi" w:cstheme="majorHAnsi"/>
+                <w:sz w:val="26"/>
+                <w:szCs w:val="26"/>
+              </w:rPr>
+              <w:t>30</w:t>
+            </w:r>
+          </w:p>
+        </w:tc>
+        <w:tc>
+          <w:tcPr>
+            <w:tcW w:w="1669" w:type="dxa"/>
+          </w:tcPr>
+          <w:p>
+            <w:pPr>
+              <w:jc w:val="both"/>
+              <w:rPr>
+                <w:rFonts w:asciiTheme="majorHAnsi" w:hAnsiTheme="majorHAnsi" w:cstheme="majorHAnsi"/>
+                <w:sz w:val="26"/>
+                <w:szCs w:val="26"/>
+              </w:rPr>
+            </w:pPr>
+            <w:r>
+              <w:rPr>
+                <w:rFonts w:asciiTheme="majorHAnsi" w:hAnsiTheme="majorHAnsi" w:cstheme="majorHAnsi"/>
+                <w:sz w:val="26"/>
+                <w:szCs w:val="26"/>
+              </w:rPr>
+              <w:t>3 phút 39 giây</w:t>
+            </w:r>
+          </w:p>
+        </w:tc>
+        <w:tc>
+          <w:tcPr>
+            <w:tcW w:w="1394" w:type="dxa"/>
+          </w:tcPr>
+          <w:p>
+            <w:pPr>
+              <w:jc w:val="both"/>
+              <w:rPr>
+                <w:rFonts w:asciiTheme="majorHAnsi" w:hAnsiTheme="majorHAnsi" w:cstheme="majorHAnsi"/>
+                <w:sz w:val="26"/>
+                <w:szCs w:val="26"/>
+              </w:rPr>
+            </w:pPr>
+            <w:r>
+              <w:rPr>
+                <w:rFonts w:asciiTheme="majorHAnsi" w:hAnsiTheme="majorHAnsi" w:cstheme="majorHAnsi"/>
+                <w:sz w:val="26"/>
+                <w:szCs w:val="26"/>
+              </w:rPr>
+              <w:t>11</w:t>
+            </w:r>
+          </w:p>
+        </w:tc>
+        <w:tc>
+          <w:tcPr>
+            <w:tcW w:w="1279" w:type="dxa"/>
+          </w:tcPr>
+          <w:p>
+            <w:pPr>
+              <w:jc w:val="both"/>
+              <w:rPr>
+                <w:rFonts w:asciiTheme="majorHAnsi" w:hAnsiTheme="majorHAnsi" w:cstheme="majorHAnsi"/>
+                <w:sz w:val="26"/>
+                <w:szCs w:val="26"/>
+              </w:rPr>
+            </w:pPr>
+            <w:r>
+              <w:rPr>
+                <w:rFonts w:asciiTheme="majorHAnsi" w:hAnsiTheme="majorHAnsi" w:cstheme="majorHAnsi"/>
+                <w:sz w:val="26"/>
+                <w:szCs w:val="26"/>
+              </w:rPr>
+              <w:t>4</w:t>
+            </w:r>
+          </w:p>
+        </w:tc>
+      </w:tr>
+      <w:tr>
+        <w:tc>
+          <w:tcPr>
+            <w:tcW w:w="579" w:type="dxa"/>
+          </w:tcPr>
+          <w:p>
+            <w:pPr>
+              <w:jc w:val="both"/>
+              <w:rPr>
+                <w:rFonts w:asciiTheme="majorHAnsi" w:hAnsiTheme="majorHAnsi" w:cstheme="majorHAnsi"/>
+                <w:sz w:val="26"/>
+                <w:szCs w:val="26"/>
+              </w:rPr>
+            </w:pPr>
+            <w:r>
+              <w:rPr>
+                <w:rFonts w:asciiTheme="majorHAnsi" w:hAnsiTheme="majorHAnsi" w:cstheme="majorHAnsi"/>
+                <w:sz w:val="26"/>
+                <w:szCs w:val="26"/>
+              </w:rPr>
+              <w:t>11</w:t>
+            </w:r>
+          </w:p>
+        </w:tc>
+        <w:tc>
+          <w:tcPr>
+            <w:tcW w:w="2125" w:type="dxa"/>
+          </w:tcPr>
+          <w:p>
+            <w:pPr>
+              <w:jc w:val="both"/>
+              <w:rPr>
+                <w:rFonts w:asciiTheme="majorHAnsi" w:hAnsiTheme="majorHAnsi" w:cstheme="majorHAnsi"/>
+                <w:sz w:val="26"/>
+                <w:szCs w:val="26"/>
+              </w:rPr>
+            </w:pPr>
+            <w:r>
+              <w:rPr>
+                <w:rFonts w:asciiTheme="majorHAnsi" w:hAnsiTheme="majorHAnsi" w:cstheme="majorHAnsi"/>
+                <w:sz w:val="26"/>
+                <w:szCs w:val="26"/>
+              </w:rPr>
+              <w:t xml:space="preserve">Phần mềm – Tin học – Hệ điều hành </w:t>
+            </w:r>
+            <w:r>
+              <w:rPr>
+                <w:rFonts w:asciiTheme="majorHAnsi" w:hAnsiTheme="majorHAnsi" w:cstheme="majorHAnsi"/>
+                <w:sz w:val="26"/>
+                <w:szCs w:val="26"/>
+              </w:rPr>
+              <w:t>–</w:t>
+            </w:r>
+            <w:r>
+              <w:rPr>
+                <w:rFonts w:asciiTheme="majorHAnsi" w:hAnsiTheme="majorHAnsi" w:cstheme="majorHAnsi"/>
+                <w:sz w:val="26"/>
+                <w:szCs w:val="26"/>
+              </w:rPr>
+              <w:t xml:space="preserve"> </w:t>
+            </w:r>
+            <w:r>
+              <w:rPr>
+                <w:rFonts w:asciiTheme="majorHAnsi" w:hAnsiTheme="majorHAnsi" w:cstheme="majorHAnsi"/>
+                <w:sz w:val="26"/>
+                <w:szCs w:val="26"/>
+              </w:rPr>
+              <w:t>Ngôn ngữ lập trình</w:t>
+            </w:r>
+          </w:p>
+        </w:tc>
+        <w:tc>
+          <w:tcPr>
+            <w:tcW w:w="722" w:type="dxa"/>
+          </w:tcPr>
+          <w:p>
+            <w:pPr>
+              <w:jc w:val="both"/>
+              <w:rPr>
+                <w:rFonts w:asciiTheme="majorHAnsi" w:hAnsiTheme="majorHAnsi" w:cstheme="majorHAnsi"/>
+                <w:sz w:val="26"/>
+                <w:szCs w:val="26"/>
+              </w:rPr>
+            </w:pPr>
+            <w:r>
+              <w:rPr>
+                <w:rFonts w:asciiTheme="majorHAnsi" w:hAnsiTheme="majorHAnsi" w:cstheme="majorHAnsi"/>
+                <w:sz w:val="26"/>
+                <w:szCs w:val="26"/>
+              </w:rPr>
+              <w:t>4</w:t>
+            </w:r>
+          </w:p>
+        </w:tc>
+        <w:tc>
+          <w:tcPr>
+            <w:tcW w:w="1474" w:type="dxa"/>
+          </w:tcPr>
+          <w:p>
+            <w:pPr>
+              <w:jc w:val="both"/>
+              <w:rPr>
+                <w:rFonts w:asciiTheme="majorHAnsi" w:hAnsiTheme="majorHAnsi" w:cstheme="majorHAnsi"/>
+                <w:sz w:val="26"/>
+                <w:szCs w:val="26"/>
+              </w:rPr>
+            </w:pPr>
+            <w:r>
+              <w:rPr>
+                <w:rFonts w:asciiTheme="majorHAnsi" w:hAnsiTheme="majorHAnsi" w:cstheme="majorHAnsi"/>
+                <w:sz w:val="26"/>
+                <w:szCs w:val="26"/>
+              </w:rPr>
+              <w:t>20</w:t>
+            </w:r>
+          </w:p>
+        </w:tc>
+        <w:tc>
+          <w:tcPr>
+            <w:tcW w:w="1669" w:type="dxa"/>
+          </w:tcPr>
+          <w:p>
+            <w:pPr>
+              <w:jc w:val="both"/>
+              <w:rPr>
+                <w:rFonts w:asciiTheme="majorHAnsi" w:hAnsiTheme="majorHAnsi" w:cstheme="majorHAnsi"/>
+                <w:sz w:val="26"/>
+                <w:szCs w:val="26"/>
+              </w:rPr>
+            </w:pPr>
+            <w:r>
+              <w:rPr>
+                <w:rFonts w:asciiTheme="majorHAnsi" w:hAnsiTheme="majorHAnsi" w:cstheme="majorHAnsi"/>
+                <w:sz w:val="26"/>
+                <w:szCs w:val="26"/>
+              </w:rPr>
+              <w:t>6 phút 38 giây</w:t>
+            </w:r>
+          </w:p>
+        </w:tc>
+        <w:tc>
+          <w:tcPr>
+            <w:tcW w:w="1394" w:type="dxa"/>
+          </w:tcPr>
+          <w:p>
+            <w:pPr>
+              <w:jc w:val="both"/>
+              <w:rPr>
+                <w:rFonts w:asciiTheme="majorHAnsi" w:hAnsiTheme="majorHAnsi" w:cstheme="majorHAnsi"/>
+                <w:sz w:val="26"/>
+                <w:szCs w:val="26"/>
+              </w:rPr>
+            </w:pPr>
+            <w:r>
+              <w:rPr>
+                <w:rFonts w:asciiTheme="majorHAnsi" w:hAnsiTheme="majorHAnsi" w:cstheme="majorHAnsi"/>
+                <w:sz w:val="26"/>
+                <w:szCs w:val="26"/>
+              </w:rPr>
+              <w:t>11</w:t>
+            </w:r>
+          </w:p>
+        </w:tc>
+        <w:tc>
+          <w:tcPr>
+            <w:tcW w:w="1279" w:type="dxa"/>
+          </w:tcPr>
+          <w:p>
+            <w:pPr>
+              <w:jc w:val="both"/>
+              <w:rPr>
+                <w:rFonts w:asciiTheme="majorHAnsi" w:hAnsiTheme="majorHAnsi" w:cstheme="majorHAnsi"/>
+                <w:sz w:val="26"/>
+                <w:szCs w:val="26"/>
+              </w:rPr>
+            </w:pPr>
+            <w:r>
+              <w:rPr>
+                <w:rFonts w:asciiTheme="majorHAnsi" w:hAnsiTheme="majorHAnsi" w:cstheme="majorHAnsi"/>
+                <w:sz w:val="26"/>
+                <w:szCs w:val="26"/>
+              </w:rPr>
+              <w:t>4</w:t>
+            </w:r>
+          </w:p>
+        </w:tc>
+      </w:tr>
+      <w:tr>
+        <w:tc>
+          <w:tcPr>
+            <w:tcW w:w="579" w:type="dxa"/>
+          </w:tcPr>
+          <w:p>
+            <w:pPr>
+              <w:jc w:val="both"/>
+              <w:rPr>
+                <w:rFonts w:asciiTheme="majorHAnsi" w:hAnsiTheme="majorHAnsi" w:cstheme="majorHAnsi"/>
+                <w:sz w:val="26"/>
+                <w:szCs w:val="26"/>
+              </w:rPr>
+            </w:pPr>
+            <w:r>
+              <w:rPr>
+                <w:rFonts w:asciiTheme="majorHAnsi" w:hAnsiTheme="majorHAnsi" w:cstheme="majorHAnsi"/>
+                <w:sz w:val="26"/>
+                <w:szCs w:val="26"/>
+              </w:rPr>
+              <w:t>12</w:t>
+            </w:r>
+          </w:p>
+        </w:tc>
+        <w:tc>
+          <w:tcPr>
+            <w:tcW w:w="2125" w:type="dxa"/>
+          </w:tcPr>
+          <w:p>
+            <w:pPr>
+              <w:jc w:val="both"/>
+              <w:rPr>
+                <w:rFonts w:asciiTheme="majorHAnsi" w:hAnsiTheme="majorHAnsi" w:cstheme="majorHAnsi"/>
+                <w:sz w:val="26"/>
+                <w:szCs w:val="26"/>
+              </w:rPr>
+            </w:pPr>
+            <w:r>
+              <w:rPr>
+                <w:rFonts w:asciiTheme="majorHAnsi" w:hAnsiTheme="majorHAnsi" w:cstheme="majorHAnsi"/>
+                <w:sz w:val="26"/>
+                <w:szCs w:val="26"/>
+              </w:rPr>
+              <w:t>Lập trình</w:t>
+            </w:r>
+          </w:p>
+        </w:tc>
+        <w:tc>
+          <w:tcPr>
+            <w:tcW w:w="722" w:type="dxa"/>
+          </w:tcPr>
+          <w:p>
+            <w:pPr>
+              <w:jc w:val="both"/>
+              <w:rPr>
+                <w:rFonts w:asciiTheme="majorHAnsi" w:hAnsiTheme="majorHAnsi" w:cstheme="majorHAnsi"/>
+                <w:sz w:val="26"/>
+                <w:szCs w:val="26"/>
+              </w:rPr>
+            </w:pPr>
+            <w:r>
+              <w:rPr>
+                <w:rFonts w:asciiTheme="majorHAnsi" w:hAnsiTheme="majorHAnsi" w:cstheme="majorHAnsi"/>
+                <w:sz w:val="26"/>
+                <w:szCs w:val="26"/>
+              </w:rPr>
+              <w:t>1</w:t>
+            </w:r>
+          </w:p>
+        </w:tc>
+        <w:tc>
+          <w:tcPr>
+            <w:tcW w:w="1474" w:type="dxa"/>
+          </w:tcPr>
+          <w:p>
+            <w:pPr>
+              <w:jc w:val="both"/>
+              <w:rPr>
+                <w:rFonts w:asciiTheme="majorHAnsi" w:hAnsiTheme="majorHAnsi" w:cstheme="majorHAnsi"/>
+                <w:sz w:val="26"/>
+                <w:szCs w:val="26"/>
+              </w:rPr>
+            </w:pPr>
+            <w:r>
+              <w:rPr>
+                <w:rFonts w:asciiTheme="majorHAnsi" w:hAnsiTheme="majorHAnsi" w:cstheme="majorHAnsi"/>
+                <w:sz w:val="26"/>
+                <w:szCs w:val="26"/>
+              </w:rPr>
+              <w:t>50</w:t>
+            </w:r>
+          </w:p>
+        </w:tc>
+        <w:tc>
+          <w:tcPr>
+            <w:tcW w:w="1669" w:type="dxa"/>
+          </w:tcPr>
+          <w:p>
+            <w:pPr>
+              <w:jc w:val="both"/>
+              <w:rPr>
+                <w:rFonts w:asciiTheme="majorHAnsi" w:hAnsiTheme="majorHAnsi" w:cstheme="majorHAnsi"/>
+                <w:sz w:val="26"/>
+                <w:szCs w:val="26"/>
+              </w:rPr>
+            </w:pPr>
+            <w:r>
+              <w:rPr>
+                <w:rFonts w:asciiTheme="majorHAnsi" w:hAnsiTheme="majorHAnsi" w:cstheme="majorHAnsi"/>
+                <w:sz w:val="26"/>
+                <w:szCs w:val="26"/>
+              </w:rPr>
+              <w:t>12 phút 5 giây</w:t>
+            </w:r>
+          </w:p>
+        </w:tc>
+        <w:tc>
+          <w:tcPr>
+            <w:tcW w:w="1394" w:type="dxa"/>
+          </w:tcPr>
+          <w:p>
+            <w:pPr>
+              <w:jc w:val="both"/>
+              <w:rPr>
+                <w:rFonts w:asciiTheme="majorHAnsi" w:hAnsiTheme="majorHAnsi" w:cstheme="majorHAnsi"/>
+                <w:sz w:val="26"/>
+                <w:szCs w:val="26"/>
+              </w:rPr>
+            </w:pPr>
+            <w:r>
+              <w:rPr>
+                <w:rFonts w:asciiTheme="majorHAnsi" w:hAnsiTheme="majorHAnsi" w:cstheme="majorHAnsi"/>
+                <w:sz w:val="26"/>
+                <w:szCs w:val="26"/>
+              </w:rPr>
+              <w:t>1</w:t>
+            </w:r>
+          </w:p>
+        </w:tc>
+        <w:tc>
+          <w:tcPr>
+            <w:tcW w:w="1279" w:type="dxa"/>
+          </w:tcPr>
+          <w:p>
+            <w:pPr>
+              <w:jc w:val="both"/>
+              <w:rPr>
+                <w:rFonts w:asciiTheme="majorHAnsi" w:hAnsiTheme="majorHAnsi" w:cstheme="majorHAnsi"/>
+                <w:sz w:val="26"/>
+                <w:szCs w:val="26"/>
+              </w:rPr>
+            </w:pPr>
+            <w:r>
+              <w:rPr>
+                <w:rFonts w:asciiTheme="majorHAnsi" w:hAnsiTheme="majorHAnsi" w:cstheme="majorHAnsi"/>
+                <w:sz w:val="26"/>
+                <w:szCs w:val="26"/>
+              </w:rPr>
+              <w:t>0</w:t>
+            </w:r>
           </w:p>
         </w:tc>
       </w:tr>
@@ -3454,6 +5369,324 @@
           <w:szCs w:val="26"/>
         </w:rPr>
       </w:pPr>
+    </w:p>
+    <w:p>
+      <w:pPr>
+        <w:jc w:val="both"/>
+        <w:rPr>
+          <w:rFonts w:asciiTheme="majorHAnsi" w:hAnsiTheme="majorHAnsi" w:cstheme="majorHAnsi"/>
+          <w:sz w:val="26"/>
+          <w:szCs w:val="26"/>
+        </w:rPr>
+      </w:pPr>
+      <w:r>
+        <w:rPr>
+          <w:rFonts w:asciiTheme="majorHAnsi" w:hAnsiTheme="majorHAnsi" w:cstheme="majorHAnsi"/>
+          <w:sz w:val="26"/>
+          <w:szCs w:val="26"/>
+        </w:rPr>
+        <w:t xml:space="preserve">Đánh giá </w:t>
+      </w:r>
+      <w:r>
+        <w:rPr>
+          <w:rFonts w:asciiTheme="majorHAnsi" w:hAnsiTheme="majorHAnsi" w:cstheme="majorHAnsi"/>
+          <w:sz w:val="26"/>
+          <w:szCs w:val="26"/>
+        </w:rPr>
+        <w:t>chương trình:</w:t>
+      </w:r>
+    </w:p>
+    <w:p>
+      <w:pPr>
+        <w:pStyle w:val="ListParagraph"/>
+        <w:numPr>
+          <w:ilvl w:val="0"/>
+          <w:numId w:val="5"/>
+        </w:numPr>
+        <w:jc w:val="both"/>
+        <w:rPr>
+          <w:rFonts w:asciiTheme="majorHAnsi" w:hAnsiTheme="majorHAnsi" w:cstheme="majorHAnsi"/>
+          <w:sz w:val="26"/>
+          <w:szCs w:val="26"/>
+        </w:rPr>
+      </w:pPr>
+      <w:r>
+        <w:rPr>
+          <w:rFonts w:asciiTheme="majorHAnsi" w:hAnsiTheme="majorHAnsi" w:cstheme="majorHAnsi"/>
+          <w:sz w:val="26"/>
+          <w:szCs w:val="26"/>
+        </w:rPr>
+        <w:t>Phần làm được: chương trình có thể làm giàu theo cách thêm định nghĩa cho những khái niệm trong hệ thống Ontology chuyên ngành công nghệ thông tin tiếng việt.</w:t>
+      </w:r>
+    </w:p>
+    <w:p>
+      <w:pPr>
+        <w:pStyle w:val="ListParagraph"/>
+        <w:numPr>
+          <w:ilvl w:val="0"/>
+          <w:numId w:val="5"/>
+        </w:numPr>
+        <w:jc w:val="both"/>
+        <w:rPr>
+          <w:rFonts w:asciiTheme="majorHAnsi" w:hAnsiTheme="majorHAnsi" w:cstheme="majorHAnsi"/>
+          <w:sz w:val="26"/>
+          <w:szCs w:val="26"/>
+        </w:rPr>
+      </w:pPr>
+      <w:r>
+        <w:rPr>
+          <w:rFonts w:asciiTheme="majorHAnsi" w:hAnsiTheme="majorHAnsi" w:cstheme="majorHAnsi"/>
+          <w:sz w:val="26"/>
+          <w:szCs w:val="26"/>
+        </w:rPr>
+        <w:t xml:space="preserve">Phần chưa làm: </w:t>
+      </w:r>
+    </w:p>
+    <w:p>
+      <w:pPr>
+        <w:pStyle w:val="ListParagraph"/>
+        <w:numPr>
+          <w:ilvl w:val="1"/>
+          <w:numId w:val="5"/>
+        </w:numPr>
+        <w:jc w:val="both"/>
+        <w:rPr>
+          <w:rFonts w:asciiTheme="majorHAnsi" w:hAnsiTheme="majorHAnsi" w:cstheme="majorHAnsi"/>
+          <w:sz w:val="26"/>
+          <w:szCs w:val="26"/>
+        </w:rPr>
+      </w:pPr>
+      <w:r>
+        <w:rPr>
+          <w:rFonts w:asciiTheme="majorHAnsi" w:hAnsiTheme="majorHAnsi" w:cstheme="majorHAnsi"/>
+          <w:sz w:val="26"/>
+          <w:szCs w:val="26"/>
+        </w:rPr>
+        <w:t>Chưa hoàn thiện phần rút trích.</w:t>
+      </w:r>
+    </w:p>
+    <w:p>
+      <w:pPr>
+        <w:pStyle w:val="ListParagraph"/>
+        <w:numPr>
+          <w:ilvl w:val="1"/>
+          <w:numId w:val="5"/>
+        </w:numPr>
+        <w:jc w:val="both"/>
+        <w:rPr>
+          <w:rFonts w:asciiTheme="majorHAnsi" w:hAnsiTheme="majorHAnsi" w:cstheme="majorHAnsi"/>
+          <w:sz w:val="26"/>
+          <w:szCs w:val="26"/>
+        </w:rPr>
+      </w:pPr>
+      <w:r>
+        <w:rPr>
+          <w:rFonts w:asciiTheme="majorHAnsi" w:hAnsiTheme="majorHAnsi" w:cstheme="majorHAnsi"/>
+          <w:sz w:val="26"/>
+          <w:szCs w:val="26"/>
+        </w:rPr>
+        <w:lastRenderedPageBreak/>
+        <w:t>Thời gian chạy chương trình còn lâu.</w:t>
+      </w:r>
+    </w:p>
+    <w:p>
+      <w:pPr>
+        <w:pStyle w:val="ListParagraph"/>
+        <w:numPr>
+          <w:ilvl w:val="1"/>
+          <w:numId w:val="5"/>
+        </w:numPr>
+        <w:jc w:val="both"/>
+        <w:rPr>
+          <w:rFonts w:asciiTheme="majorHAnsi" w:hAnsiTheme="majorHAnsi" w:cstheme="majorHAnsi"/>
+          <w:sz w:val="26"/>
+          <w:szCs w:val="26"/>
+        </w:rPr>
+      </w:pPr>
+      <w:r>
+        <w:rPr>
+          <w:rFonts w:asciiTheme="majorHAnsi" w:hAnsiTheme="majorHAnsi" w:cstheme="majorHAnsi"/>
+          <w:sz w:val="26"/>
+          <w:szCs w:val="26"/>
+        </w:rPr>
+        <w:t>Chưa làm giàu quan hệ cho hệ thống Ontology.</w:t>
+      </w:r>
+    </w:p>
+    <w:p>
+      <w:pPr>
+        <w:jc w:val="both"/>
+        <w:rPr>
+          <w:rFonts w:asciiTheme="majorHAnsi" w:hAnsiTheme="majorHAnsi" w:cstheme="majorHAnsi"/>
+          <w:sz w:val="26"/>
+          <w:szCs w:val="26"/>
+        </w:rPr>
+      </w:pPr>
+    </w:p>
+    <w:p>
+      <w:pPr>
+        <w:jc w:val="both"/>
+        <w:rPr>
+          <w:rFonts w:asciiTheme="majorHAnsi" w:hAnsiTheme="majorHAnsi" w:cstheme="majorHAnsi"/>
+          <w:sz w:val="26"/>
+          <w:szCs w:val="26"/>
+        </w:rPr>
+      </w:pPr>
+    </w:p>
+    <w:p>
+      <w:pPr>
+        <w:jc w:val="both"/>
+        <w:rPr>
+          <w:rFonts w:asciiTheme="majorHAnsi" w:hAnsiTheme="majorHAnsi" w:cstheme="majorHAnsi"/>
+          <w:sz w:val="26"/>
+          <w:szCs w:val="26"/>
+        </w:rPr>
+      </w:pPr>
+      <w:r>
+        <w:rPr>
+          <w:rFonts w:asciiTheme="majorHAnsi" w:hAnsiTheme="majorHAnsi" w:cstheme="majorHAnsi"/>
+          <w:sz w:val="26"/>
+          <w:szCs w:val="26"/>
+        </w:rPr>
+        <w:t>THỬ NGHIỆM</w:t>
+      </w:r>
+    </w:p>
+    <w:p>
+      <w:pPr>
+        <w:pStyle w:val="ListParagraph"/>
+        <w:numPr>
+          <w:ilvl w:val="1"/>
+          <w:numId w:val="2"/>
+        </w:numPr>
+        <w:jc w:val="both"/>
+        <w:rPr>
+          <w:rFonts w:asciiTheme="majorHAnsi" w:hAnsiTheme="majorHAnsi" w:cstheme="majorHAnsi"/>
+          <w:sz w:val="26"/>
+          <w:szCs w:val="26"/>
+        </w:rPr>
+      </w:pPr>
+      <w:r>
+        <w:rPr>
+          <w:rFonts w:asciiTheme="majorHAnsi" w:hAnsiTheme="majorHAnsi" w:cstheme="majorHAnsi"/>
+          <w:sz w:val="26"/>
+          <w:szCs w:val="26"/>
+        </w:rPr>
+        <w:t>Cài đặt:</w:t>
+      </w:r>
+    </w:p>
+    <w:p>
+      <w:pPr>
+        <w:pStyle w:val="ListParagraph"/>
+        <w:numPr>
+          <w:ilvl w:val="0"/>
+          <w:numId w:val="3"/>
+        </w:numPr>
+        <w:jc w:val="both"/>
+        <w:rPr>
+          <w:rFonts w:asciiTheme="majorHAnsi" w:hAnsiTheme="majorHAnsi" w:cstheme="majorHAnsi"/>
+          <w:sz w:val="26"/>
+          <w:szCs w:val="26"/>
+        </w:rPr>
+      </w:pPr>
+      <w:r>
+        <w:rPr>
+          <w:rFonts w:asciiTheme="majorHAnsi" w:hAnsiTheme="majorHAnsi" w:cstheme="majorHAnsi"/>
+          <w:sz w:val="26"/>
+          <w:szCs w:val="26"/>
+        </w:rPr>
+        <w:t>Hệ điều hành WinXP/Vista/Win7.</w:t>
+      </w:r>
+    </w:p>
+    <w:p>
+      <w:pPr>
+        <w:pStyle w:val="ListParagraph"/>
+        <w:numPr>
+          <w:ilvl w:val="0"/>
+          <w:numId w:val="3"/>
+        </w:numPr>
+        <w:jc w:val="both"/>
+        <w:rPr>
+          <w:rFonts w:asciiTheme="majorHAnsi" w:hAnsiTheme="majorHAnsi" w:cstheme="majorHAnsi"/>
+          <w:sz w:val="26"/>
+          <w:szCs w:val="26"/>
+        </w:rPr>
+      </w:pPr>
+      <w:r>
+        <w:rPr>
+          <w:rFonts w:asciiTheme="majorHAnsi" w:hAnsiTheme="majorHAnsi" w:cstheme="majorHAnsi"/>
+          <w:sz w:val="26"/>
+          <w:szCs w:val="26"/>
+        </w:rPr>
+        <w:t>Cài đặt phần mềm NetBeans 6.7.</w:t>
+      </w:r>
+    </w:p>
+    <w:p>
+      <w:pPr>
+        <w:pStyle w:val="ListParagraph"/>
+        <w:numPr>
+          <w:ilvl w:val="0"/>
+          <w:numId w:val="3"/>
+        </w:numPr>
+        <w:jc w:val="both"/>
+        <w:rPr>
+          <w:rFonts w:asciiTheme="majorHAnsi" w:hAnsiTheme="majorHAnsi" w:cstheme="majorHAnsi"/>
+          <w:sz w:val="26"/>
+          <w:szCs w:val="26"/>
+        </w:rPr>
+      </w:pPr>
+      <w:r>
+        <w:rPr>
+          <w:rFonts w:asciiTheme="majorHAnsi" w:hAnsiTheme="majorHAnsi" w:cstheme="majorHAnsi"/>
+          <w:sz w:val="26"/>
+          <w:szCs w:val="26"/>
+        </w:rPr>
+        <w:t>Cài đặt jdk 1.6, jre6.</w:t>
+      </w:r>
+    </w:p>
+    <w:p>
+      <w:pPr>
+        <w:pStyle w:val="ListParagraph"/>
+        <w:numPr>
+          <w:ilvl w:val="0"/>
+          <w:numId w:val="3"/>
+        </w:numPr>
+        <w:jc w:val="both"/>
+        <w:rPr>
+          <w:rFonts w:asciiTheme="majorHAnsi" w:hAnsiTheme="majorHAnsi" w:cstheme="majorHAnsi"/>
+          <w:sz w:val="26"/>
+          <w:szCs w:val="26"/>
+        </w:rPr>
+      </w:pPr>
+      <w:r>
+        <w:rPr>
+          <w:rFonts w:asciiTheme="majorHAnsi" w:hAnsiTheme="majorHAnsi" w:cstheme="majorHAnsi"/>
+          <w:sz w:val="26"/>
+          <w:szCs w:val="26"/>
+        </w:rPr>
+        <w:t>Cần có mạng.</w:t>
+      </w:r>
+    </w:p>
+    <w:p>
+      <w:pPr>
+        <w:pStyle w:val="ListParagraph"/>
+        <w:numPr>
+          <w:ilvl w:val="0"/>
+          <w:numId w:val="3"/>
+        </w:numPr>
+        <w:jc w:val="both"/>
+        <w:rPr>
+          <w:rFonts w:asciiTheme="majorHAnsi" w:hAnsiTheme="majorHAnsi" w:cstheme="majorHAnsi"/>
+          <w:sz w:val="26"/>
+          <w:szCs w:val="26"/>
+        </w:rPr>
+      </w:pPr>
+      <w:r>
+        <w:rPr>
+          <w:rFonts w:asciiTheme="majorHAnsi" w:hAnsiTheme="majorHAnsi" w:cstheme="majorHAnsi"/>
+          <w:sz w:val="26"/>
+          <w:szCs w:val="26"/>
+        </w:rPr>
+        <w:t>Cần chép file resource ra ổ đĩa E:/.</w:t>
+      </w:r>
     </w:p>
     <w:sectPr>
       <w:pgSz w:w="11906" w:h="16838"/>
@@ -3468,6 +5701,458 @@
 <file path=word/numbering.xml><?xml version="1.0" encoding="utf-8"?>
 <w:numbering xmlns:ve="http://schemas.openxmlformats.org/markup-compatibility/2006" xmlns:o="urn:schemas-microsoft-com:office:office" xmlns:r="http://schemas.openxmlformats.org/officeDocument/2006/relationships" xmlns:m="http://schemas.openxmlformats.org/officeDocument/2006/math" xmlns:v="urn:schemas-microsoft-com:vml" xmlns:wp="http://schemas.openxmlformats.org/drawingml/2006/wordprocessingDrawing" xmlns:w10="urn:schemas-microsoft-com:office:word" xmlns:w="http://schemas.openxmlformats.org/wordprocessingml/2006/main" xmlns:wne="http://schemas.microsoft.com/office/word/2006/wordml">
   <w:abstractNum w:abstractNumId="0">
+    <w:nsid w:val="33852F5E"/>
+    <w:multiLevelType w:val="hybridMultilevel"/>
+    <w:tmpl w:val="F0BACD3A"/>
+    <w:lvl w:ilvl="0" w:tplc="042A0001">
+      <w:start w:val="1"/>
+      <w:numFmt w:val="bullet"/>
+      <w:lvlText w:val=""/>
+      <w:lvlJc w:val="left"/>
+      <w:pPr>
+        <w:ind w:left="1110" w:hanging="360"/>
+      </w:pPr>
+      <w:rPr>
+        <w:rFonts w:ascii="Symbol" w:hAnsi="Symbol" w:hint="default"/>
+      </w:rPr>
+    </w:lvl>
+    <w:lvl w:ilvl="1" w:tplc="042A0003" w:tentative="1">
+      <w:start w:val="1"/>
+      <w:numFmt w:val="bullet"/>
+      <w:lvlText w:val="o"/>
+      <w:lvlJc w:val="left"/>
+      <w:pPr>
+        <w:ind w:left="1830" w:hanging="360"/>
+      </w:pPr>
+      <w:rPr>
+        <w:rFonts w:ascii="Courier New" w:hAnsi="Courier New" w:cs="Courier New" w:hint="default"/>
+      </w:rPr>
+    </w:lvl>
+    <w:lvl w:ilvl="2" w:tplc="042A0005" w:tentative="1">
+      <w:start w:val="1"/>
+      <w:numFmt w:val="bullet"/>
+      <w:lvlText w:val=""/>
+      <w:lvlJc w:val="left"/>
+      <w:pPr>
+        <w:ind w:left="2550" w:hanging="360"/>
+      </w:pPr>
+      <w:rPr>
+        <w:rFonts w:ascii="Wingdings" w:hAnsi="Wingdings" w:hint="default"/>
+      </w:rPr>
+    </w:lvl>
+    <w:lvl w:ilvl="3" w:tplc="042A0001" w:tentative="1">
+      <w:start w:val="1"/>
+      <w:numFmt w:val="bullet"/>
+      <w:lvlText w:val=""/>
+      <w:lvlJc w:val="left"/>
+      <w:pPr>
+        <w:ind w:left="3270" w:hanging="360"/>
+      </w:pPr>
+      <w:rPr>
+        <w:rFonts w:ascii="Symbol" w:hAnsi="Symbol" w:hint="default"/>
+      </w:rPr>
+    </w:lvl>
+    <w:lvl w:ilvl="4" w:tplc="042A0003" w:tentative="1">
+      <w:start w:val="1"/>
+      <w:numFmt w:val="bullet"/>
+      <w:lvlText w:val="o"/>
+      <w:lvlJc w:val="left"/>
+      <w:pPr>
+        <w:ind w:left="3990" w:hanging="360"/>
+      </w:pPr>
+      <w:rPr>
+        <w:rFonts w:ascii="Courier New" w:hAnsi="Courier New" w:cs="Courier New" w:hint="default"/>
+      </w:rPr>
+    </w:lvl>
+    <w:lvl w:ilvl="5" w:tplc="042A0005" w:tentative="1">
+      <w:start w:val="1"/>
+      <w:numFmt w:val="bullet"/>
+      <w:lvlText w:val=""/>
+      <w:lvlJc w:val="left"/>
+      <w:pPr>
+        <w:ind w:left="4710" w:hanging="360"/>
+      </w:pPr>
+      <w:rPr>
+        <w:rFonts w:ascii="Wingdings" w:hAnsi="Wingdings" w:hint="default"/>
+      </w:rPr>
+    </w:lvl>
+    <w:lvl w:ilvl="6" w:tplc="042A0001" w:tentative="1">
+      <w:start w:val="1"/>
+      <w:numFmt w:val="bullet"/>
+      <w:lvlText w:val=""/>
+      <w:lvlJc w:val="left"/>
+      <w:pPr>
+        <w:ind w:left="5430" w:hanging="360"/>
+      </w:pPr>
+      <w:rPr>
+        <w:rFonts w:ascii="Symbol" w:hAnsi="Symbol" w:hint="default"/>
+      </w:rPr>
+    </w:lvl>
+    <w:lvl w:ilvl="7" w:tplc="042A0003" w:tentative="1">
+      <w:start w:val="1"/>
+      <w:numFmt w:val="bullet"/>
+      <w:lvlText w:val="o"/>
+      <w:lvlJc w:val="left"/>
+      <w:pPr>
+        <w:ind w:left="6150" w:hanging="360"/>
+      </w:pPr>
+      <w:rPr>
+        <w:rFonts w:ascii="Courier New" w:hAnsi="Courier New" w:cs="Courier New" w:hint="default"/>
+      </w:rPr>
+    </w:lvl>
+    <w:lvl w:ilvl="8" w:tplc="042A0005" w:tentative="1">
+      <w:start w:val="1"/>
+      <w:numFmt w:val="bullet"/>
+      <w:lvlText w:val=""/>
+      <w:lvlJc w:val="left"/>
+      <w:pPr>
+        <w:ind w:left="6870" w:hanging="360"/>
+      </w:pPr>
+      <w:rPr>
+        <w:rFonts w:ascii="Wingdings" w:hAnsi="Wingdings" w:hint="default"/>
+      </w:rPr>
+    </w:lvl>
+  </w:abstractNum>
+  <w:abstractNum w:abstractNumId="1">
+    <w:nsid w:val="3651059A"/>
+    <w:multiLevelType w:val="hybridMultilevel"/>
+    <w:tmpl w:val="61E63EB4"/>
+    <w:lvl w:ilvl="0" w:tplc="BA48EF92">
+      <w:start w:val="12"/>
+      <w:numFmt w:val="bullet"/>
+      <w:lvlText w:val="-"/>
+      <w:lvlJc w:val="left"/>
+      <w:pPr>
+        <w:ind w:left="720" w:hanging="360"/>
+      </w:pPr>
+      <w:rPr>
+        <w:rFonts w:ascii="Times New Roman" w:eastAsiaTheme="minorHAnsi" w:hAnsi="Times New Roman" w:cs="Times New Roman" w:hint="default"/>
+      </w:rPr>
+    </w:lvl>
+    <w:lvl w:ilvl="1" w:tplc="042A0003">
+      <w:start w:val="1"/>
+      <w:numFmt w:val="bullet"/>
+      <w:lvlText w:val="o"/>
+      <w:lvlJc w:val="left"/>
+      <w:pPr>
+        <w:ind w:left="1440" w:hanging="360"/>
+      </w:pPr>
+      <w:rPr>
+        <w:rFonts w:ascii="Courier New" w:hAnsi="Courier New" w:cs="Courier New" w:hint="default"/>
+      </w:rPr>
+    </w:lvl>
+    <w:lvl w:ilvl="2" w:tplc="042A0005" w:tentative="1">
+      <w:start w:val="1"/>
+      <w:numFmt w:val="bullet"/>
+      <w:lvlText w:val=""/>
+      <w:lvlJc w:val="left"/>
+      <w:pPr>
+        <w:ind w:left="2160" w:hanging="360"/>
+      </w:pPr>
+      <w:rPr>
+        <w:rFonts w:ascii="Wingdings" w:hAnsi="Wingdings" w:hint="default"/>
+      </w:rPr>
+    </w:lvl>
+    <w:lvl w:ilvl="3" w:tplc="042A0001" w:tentative="1">
+      <w:start w:val="1"/>
+      <w:numFmt w:val="bullet"/>
+      <w:lvlText w:val=""/>
+      <w:lvlJc w:val="left"/>
+      <w:pPr>
+        <w:ind w:left="2880" w:hanging="360"/>
+      </w:pPr>
+      <w:rPr>
+        <w:rFonts w:ascii="Symbol" w:hAnsi="Symbol" w:hint="default"/>
+      </w:rPr>
+    </w:lvl>
+    <w:lvl w:ilvl="4" w:tplc="042A0003" w:tentative="1">
+      <w:start w:val="1"/>
+      <w:numFmt w:val="bullet"/>
+      <w:lvlText w:val="o"/>
+      <w:lvlJc w:val="left"/>
+      <w:pPr>
+        <w:ind w:left="3600" w:hanging="360"/>
+      </w:pPr>
+      <w:rPr>
+        <w:rFonts w:ascii="Courier New" w:hAnsi="Courier New" w:cs="Courier New" w:hint="default"/>
+      </w:rPr>
+    </w:lvl>
+    <w:lvl w:ilvl="5" w:tplc="042A0005" w:tentative="1">
+      <w:start w:val="1"/>
+      <w:numFmt w:val="bullet"/>
+      <w:lvlText w:val=""/>
+      <w:lvlJc w:val="left"/>
+      <w:pPr>
+        <w:ind w:left="4320" w:hanging="360"/>
+      </w:pPr>
+      <w:rPr>
+        <w:rFonts w:ascii="Wingdings" w:hAnsi="Wingdings" w:hint="default"/>
+      </w:rPr>
+    </w:lvl>
+    <w:lvl w:ilvl="6" w:tplc="042A0001" w:tentative="1">
+      <w:start w:val="1"/>
+      <w:numFmt w:val="bullet"/>
+      <w:lvlText w:val=""/>
+      <w:lvlJc w:val="left"/>
+      <w:pPr>
+        <w:ind w:left="5040" w:hanging="360"/>
+      </w:pPr>
+      <w:rPr>
+        <w:rFonts w:ascii="Symbol" w:hAnsi="Symbol" w:hint="default"/>
+      </w:rPr>
+    </w:lvl>
+    <w:lvl w:ilvl="7" w:tplc="042A0003" w:tentative="1">
+      <w:start w:val="1"/>
+      <w:numFmt w:val="bullet"/>
+      <w:lvlText w:val="o"/>
+      <w:lvlJc w:val="left"/>
+      <w:pPr>
+        <w:ind w:left="5760" w:hanging="360"/>
+      </w:pPr>
+      <w:rPr>
+        <w:rFonts w:ascii="Courier New" w:hAnsi="Courier New" w:cs="Courier New" w:hint="default"/>
+      </w:rPr>
+    </w:lvl>
+    <w:lvl w:ilvl="8" w:tplc="042A0005" w:tentative="1">
+      <w:start w:val="1"/>
+      <w:numFmt w:val="bullet"/>
+      <w:lvlText w:val=""/>
+      <w:lvlJc w:val="left"/>
+      <w:pPr>
+        <w:ind w:left="6480" w:hanging="360"/>
+      </w:pPr>
+      <w:rPr>
+        <w:rFonts w:ascii="Wingdings" w:hAnsi="Wingdings" w:hint="default"/>
+      </w:rPr>
+    </w:lvl>
+  </w:abstractNum>
+  <w:abstractNum w:abstractNumId="2">
+    <w:nsid w:val="43E610F4"/>
+    <w:multiLevelType w:val="multilevel"/>
+    <w:tmpl w:val="01961202"/>
+    <w:lvl w:ilvl="0">
+      <w:start w:val="1"/>
+      <w:numFmt w:val="decimal"/>
+      <w:lvlText w:val="%1"/>
+      <w:lvlJc w:val="left"/>
+      <w:pPr>
+        <w:ind w:left="390" w:hanging="390"/>
+      </w:pPr>
+      <w:rPr>
+        <w:rFonts w:hint="default"/>
+      </w:rPr>
+    </w:lvl>
+    <w:lvl w:ilvl="1">
+      <w:start w:val="1"/>
+      <w:numFmt w:val="decimal"/>
+      <w:lvlText w:val="%1.%2"/>
+      <w:lvlJc w:val="left"/>
+      <w:pPr>
+        <w:ind w:left="390" w:hanging="390"/>
+      </w:pPr>
+      <w:rPr>
+        <w:rFonts w:hint="default"/>
+      </w:rPr>
+    </w:lvl>
+    <w:lvl w:ilvl="2">
+      <w:start w:val="1"/>
+      <w:numFmt w:val="decimal"/>
+      <w:lvlText w:val="%1.%2.%3"/>
+      <w:lvlJc w:val="left"/>
+      <w:pPr>
+        <w:ind w:left="720" w:hanging="720"/>
+      </w:pPr>
+      <w:rPr>
+        <w:rFonts w:hint="default"/>
+      </w:rPr>
+    </w:lvl>
+    <w:lvl w:ilvl="3">
+      <w:start w:val="1"/>
+      <w:numFmt w:val="decimal"/>
+      <w:lvlText w:val="%1.%2.%3.%4"/>
+      <w:lvlJc w:val="left"/>
+      <w:pPr>
+        <w:ind w:left="720" w:hanging="720"/>
+      </w:pPr>
+      <w:rPr>
+        <w:rFonts w:hint="default"/>
+      </w:rPr>
+    </w:lvl>
+    <w:lvl w:ilvl="4">
+      <w:start w:val="1"/>
+      <w:numFmt w:val="decimal"/>
+      <w:lvlText w:val="%1.%2.%3.%4.%5"/>
+      <w:lvlJc w:val="left"/>
+      <w:pPr>
+        <w:ind w:left="1080" w:hanging="1080"/>
+      </w:pPr>
+      <w:rPr>
+        <w:rFonts w:hint="default"/>
+      </w:rPr>
+    </w:lvl>
+    <w:lvl w:ilvl="5">
+      <w:start w:val="1"/>
+      <w:numFmt w:val="decimal"/>
+      <w:lvlText w:val="%1.%2.%3.%4.%5.%6"/>
+      <w:lvlJc w:val="left"/>
+      <w:pPr>
+        <w:ind w:left="1440" w:hanging="1440"/>
+      </w:pPr>
+      <w:rPr>
+        <w:rFonts w:hint="default"/>
+      </w:rPr>
+    </w:lvl>
+    <w:lvl w:ilvl="6">
+      <w:start w:val="1"/>
+      <w:numFmt w:val="decimal"/>
+      <w:lvlText w:val="%1.%2.%3.%4.%5.%6.%7"/>
+      <w:lvlJc w:val="left"/>
+      <w:pPr>
+        <w:ind w:left="1440" w:hanging="1440"/>
+      </w:pPr>
+      <w:rPr>
+        <w:rFonts w:hint="default"/>
+      </w:rPr>
+    </w:lvl>
+    <w:lvl w:ilvl="7">
+      <w:start w:val="1"/>
+      <w:numFmt w:val="decimal"/>
+      <w:lvlText w:val="%1.%2.%3.%4.%5.%6.%7.%8"/>
+      <w:lvlJc w:val="left"/>
+      <w:pPr>
+        <w:ind w:left="1800" w:hanging="1800"/>
+      </w:pPr>
+      <w:rPr>
+        <w:rFonts w:hint="default"/>
+      </w:rPr>
+    </w:lvl>
+    <w:lvl w:ilvl="8">
+      <w:start w:val="1"/>
+      <w:numFmt w:val="decimal"/>
+      <w:lvlText w:val="%1.%2.%3.%4.%5.%6.%7.%8.%9"/>
+      <w:lvlJc w:val="left"/>
+      <w:pPr>
+        <w:ind w:left="1800" w:hanging="1800"/>
+      </w:pPr>
+      <w:rPr>
+        <w:rFonts w:hint="default"/>
+      </w:rPr>
+    </w:lvl>
+  </w:abstractNum>
+  <w:abstractNum w:abstractNumId="3">
+    <w:nsid w:val="6D82743E"/>
+    <w:multiLevelType w:val="hybridMultilevel"/>
+    <w:tmpl w:val="9950193C"/>
+    <w:lvl w:ilvl="0" w:tplc="7EEA6024">
+      <w:start w:val="12"/>
+      <w:numFmt w:val="bullet"/>
+      <w:lvlText w:val="-"/>
+      <w:lvlJc w:val="left"/>
+      <w:pPr>
+        <w:ind w:left="720" w:hanging="360"/>
+      </w:pPr>
+      <w:rPr>
+        <w:rFonts w:ascii="Times New Roman" w:eastAsiaTheme="minorHAnsi" w:hAnsi="Times New Roman" w:cs="Times New Roman" w:hint="default"/>
+      </w:rPr>
+    </w:lvl>
+    <w:lvl w:ilvl="1" w:tplc="042A0003">
+      <w:start w:val="1"/>
+      <w:numFmt w:val="bullet"/>
+      <w:lvlText w:val="o"/>
+      <w:lvlJc w:val="left"/>
+      <w:pPr>
+        <w:ind w:left="1440" w:hanging="360"/>
+      </w:pPr>
+      <w:rPr>
+        <w:rFonts w:ascii="Courier New" w:hAnsi="Courier New" w:cs="Courier New" w:hint="default"/>
+      </w:rPr>
+    </w:lvl>
+    <w:lvl w:ilvl="2" w:tplc="042A0005" w:tentative="1">
+      <w:start w:val="1"/>
+      <w:numFmt w:val="bullet"/>
+      <w:lvlText w:val=""/>
+      <w:lvlJc w:val="left"/>
+      <w:pPr>
+        <w:ind w:left="2160" w:hanging="360"/>
+      </w:pPr>
+      <w:rPr>
+        <w:rFonts w:ascii="Wingdings" w:hAnsi="Wingdings" w:hint="default"/>
+      </w:rPr>
+    </w:lvl>
+    <w:lvl w:ilvl="3" w:tplc="042A0001" w:tentative="1">
+      <w:start w:val="1"/>
+      <w:numFmt w:val="bullet"/>
+      <w:lvlText w:val=""/>
+      <w:lvlJc w:val="left"/>
+      <w:pPr>
+        <w:ind w:left="2880" w:hanging="360"/>
+      </w:pPr>
+      <w:rPr>
+        <w:rFonts w:ascii="Symbol" w:hAnsi="Symbol" w:hint="default"/>
+      </w:rPr>
+    </w:lvl>
+    <w:lvl w:ilvl="4" w:tplc="042A0003" w:tentative="1">
+      <w:start w:val="1"/>
+      <w:numFmt w:val="bullet"/>
+      <w:lvlText w:val="o"/>
+      <w:lvlJc w:val="left"/>
+      <w:pPr>
+        <w:ind w:left="3600" w:hanging="360"/>
+      </w:pPr>
+      <w:rPr>
+        <w:rFonts w:ascii="Courier New" w:hAnsi="Courier New" w:cs="Courier New" w:hint="default"/>
+      </w:rPr>
+    </w:lvl>
+    <w:lvl w:ilvl="5" w:tplc="042A0005" w:tentative="1">
+      <w:start w:val="1"/>
+      <w:numFmt w:val="bullet"/>
+      <w:lvlText w:val=""/>
+      <w:lvlJc w:val="left"/>
+      <w:pPr>
+        <w:ind w:left="4320" w:hanging="360"/>
+      </w:pPr>
+      <w:rPr>
+        <w:rFonts w:ascii="Wingdings" w:hAnsi="Wingdings" w:hint="default"/>
+      </w:rPr>
+    </w:lvl>
+    <w:lvl w:ilvl="6" w:tplc="042A0001" w:tentative="1">
+      <w:start w:val="1"/>
+      <w:numFmt w:val="bullet"/>
+      <w:lvlText w:val=""/>
+      <w:lvlJc w:val="left"/>
+      <w:pPr>
+        <w:ind w:left="5040" w:hanging="360"/>
+      </w:pPr>
+      <w:rPr>
+        <w:rFonts w:ascii="Symbol" w:hAnsi="Symbol" w:hint="default"/>
+      </w:rPr>
+    </w:lvl>
+    <w:lvl w:ilvl="7" w:tplc="042A0003" w:tentative="1">
+      <w:start w:val="1"/>
+      <w:numFmt w:val="bullet"/>
+      <w:lvlText w:val="o"/>
+      <w:lvlJc w:val="left"/>
+      <w:pPr>
+        <w:ind w:left="5760" w:hanging="360"/>
+      </w:pPr>
+      <w:rPr>
+        <w:rFonts w:ascii="Courier New" w:hAnsi="Courier New" w:cs="Courier New" w:hint="default"/>
+      </w:rPr>
+    </w:lvl>
+    <w:lvl w:ilvl="8" w:tplc="042A0005" w:tentative="1">
+      <w:start w:val="1"/>
+      <w:numFmt w:val="bullet"/>
+      <w:lvlText w:val=""/>
+      <w:lvlJc w:val="left"/>
+      <w:pPr>
+        <w:ind w:left="6480" w:hanging="360"/>
+      </w:pPr>
+      <w:rPr>
+        <w:rFonts w:ascii="Wingdings" w:hAnsi="Wingdings" w:hint="default"/>
+      </w:rPr>
+    </w:lvl>
+  </w:abstractNum>
+  <w:abstractNum w:abstractNumId="4">
     <w:nsid w:val="767F4938"/>
     <w:multiLevelType w:val="hybridMultilevel"/>
     <w:tmpl w:val="AFF6E118"/>
@@ -3557,7 +6242,19 @@
     </w:lvl>
   </w:abstractNum>
   <w:num w:numId="1">
+    <w:abstractNumId w:val="4"/>
+  </w:num>
+  <w:num w:numId="2">
+    <w:abstractNumId w:val="2"/>
+  </w:num>
+  <w:num w:numId="3">
     <w:abstractNumId w:val="0"/>
+  </w:num>
+  <w:num w:numId="4">
+    <w:abstractNumId w:val="3"/>
+  </w:num>
+  <w:num w:numId="5">
+    <w:abstractNumId w:val="1"/>
   </w:num>
 </w:numbering>
 </file>
@@ -3817,6 +6514,11 @@
         <w:right w:w="108" w:type="dxa"/>
       </w:tblCellMar>
     </w:tblPr>
+  </w:style>
+  <w:style w:type="character" w:customStyle="1" w:styleId="apple-style-span">
+    <w:name w:val="apple-style-span"/>
+    <w:basedOn w:val="DefaultParagraphFont"/>
+    <w:rsid w:val="00AA7831"/>
   </w:style>
 </w:styles>
 </file>

</xml_diff>

<commit_message>
E:\STUDY\ThucHanh\NetBeans\EnrichOntology\Hien thuc chuong trinh\Cach chay chuong trinh.docx
</commit_message>
<xml_diff>
--- a/Hien thuc chuong trinh/Cach chay chuong trinh.docx
+++ b/Hien thuc chuong trinh/Cach chay chuong trinh.docx
@@ -5534,29 +5534,6 @@
     </w:p>
     <w:p>
       <w:pPr>
-        <w:jc w:val="both"/>
-        <w:rPr>
-          <w:rFonts w:asciiTheme="majorHAnsi" w:hAnsiTheme="majorHAnsi" w:cstheme="majorHAnsi"/>
-          <w:sz w:val="26"/>
-          <w:szCs w:val="26"/>
-        </w:rPr>
-      </w:pPr>
-      <w:r>
-        <w:rPr>
-          <w:rFonts w:asciiTheme="majorHAnsi" w:hAnsiTheme="majorHAnsi" w:cstheme="majorHAnsi"/>
-          <w:sz w:val="26"/>
-          <w:szCs w:val="26"/>
-        </w:rPr>
-        <w:t>THỬ NGHIỆM</w:t>
-      </w:r>
-    </w:p>
-    <w:p>
-      <w:pPr>
-        <w:pStyle w:val="ListParagraph"/>
-        <w:numPr>
-          <w:ilvl w:val="1"/>
-          <w:numId w:val="2"/>
-        </w:numPr>
         <w:jc w:val="both"/>
         <w:rPr>
           <w:rFonts w:asciiTheme="majorHAnsi" w:hAnsiTheme="majorHAnsi" w:cstheme="majorHAnsi"/>

</xml_diff>